<commit_message>
Updated CV font sizes..
</commit_message>
<xml_diff>
--- a/MelvinKustersCV.docx
+++ b/MelvinKustersCV.docx
@@ -1,6 +1,6 @@
 
 <file path=word/document.xml><?xml version="1.0" encoding="utf-8"?>
-<w:document xmlns:wpc="http://schemas.microsoft.com/office/word/2010/wordprocessingCanvas" xmlns:cx="http://schemas.microsoft.com/office/drawing/2014/chartex" xmlns:mc="http://schemas.openxmlformats.org/markup-compatibility/2006" xmlns:o="urn:schemas-microsoft-com:office:office" xmlns:r="http://schemas.openxmlformats.org/officeDocument/2006/relationships" xmlns:m="http://schemas.openxmlformats.org/officeDocument/2006/math" xmlns:v="urn:schemas-microsoft-com:vml" xmlns:wp14="http://schemas.microsoft.com/office/word/2010/wordprocessingDrawing" xmlns:wp="http://schemas.openxmlformats.org/drawingml/2006/wordprocessingDrawing" xmlns:w10="urn:schemas-microsoft-com:office:word" xmlns:w="http://schemas.openxmlformats.org/wordprocessingml/2006/main" xmlns:w14="http://schemas.microsoft.com/office/word/2010/wordml" xmlns:w15="http://schemas.microsoft.com/office/word/2012/wordml" xmlns:w16se="http://schemas.microsoft.com/office/word/2015/wordml/symex" xmlns:wpg="http://schemas.microsoft.com/office/word/2010/wordprocessingGroup" xmlns:wpi="http://schemas.microsoft.com/office/word/2010/wordprocessingInk" xmlns:wne="http://schemas.microsoft.com/office/word/2006/wordml" xmlns:wps="http://schemas.microsoft.com/office/word/2010/wordprocessingShape" mc:Ignorable="w14 w15 w16se wp14">
+<w:document xmlns:wpc="http://schemas.microsoft.com/office/word/2010/wordprocessingCanvas" xmlns:cx="http://schemas.microsoft.com/office/drawing/2014/chartex" xmlns:cx1="http://schemas.microsoft.com/office/drawing/2015/9/8/chartex" xmlns:cx2="http://schemas.microsoft.com/office/drawing/2015/10/21/chartex" xmlns:cx3="http://schemas.microsoft.com/office/drawing/2016/5/9/chartex" xmlns:cx4="http://schemas.microsoft.com/office/drawing/2016/5/10/chartex" xmlns:cx5="http://schemas.microsoft.com/office/drawing/2016/5/11/chartex" xmlns:cx6="http://schemas.microsoft.com/office/drawing/2016/5/12/chartex" xmlns:cx7="http://schemas.microsoft.com/office/drawing/2016/5/13/chartex" xmlns:cx8="http://schemas.microsoft.com/office/drawing/2016/5/14/chartex" xmlns:mc="http://schemas.openxmlformats.org/markup-compatibility/2006" xmlns:aink="http://schemas.microsoft.com/office/drawing/2016/ink" xmlns:am3d="http://schemas.microsoft.com/office/drawing/2017/model3d" xmlns:o="urn:schemas-microsoft-com:office:office" xmlns:r="http://schemas.openxmlformats.org/officeDocument/2006/relationships" xmlns:m="http://schemas.openxmlformats.org/officeDocument/2006/math" xmlns:v="urn:schemas-microsoft-com:vml" xmlns:wp14="http://schemas.microsoft.com/office/word/2010/wordprocessingDrawing" xmlns:wp="http://schemas.openxmlformats.org/drawingml/2006/wordprocessingDrawing" xmlns:w10="urn:schemas-microsoft-com:office:word" xmlns:w="http://schemas.openxmlformats.org/wordprocessingml/2006/main" xmlns:w14="http://schemas.microsoft.com/office/word/2010/wordml" xmlns:w15="http://schemas.microsoft.com/office/word/2012/wordml" xmlns:w16cex="http://schemas.microsoft.com/office/word/2018/wordml/cex" xmlns:w16cid="http://schemas.microsoft.com/office/word/2016/wordml/cid" xmlns:w16="http://schemas.microsoft.com/office/word/2018/wordml" xmlns:w16sdtdh="http://schemas.microsoft.com/office/word/2020/wordml/sdtdatahash" xmlns:w16se="http://schemas.microsoft.com/office/word/2015/wordml/symex" xmlns:wpg="http://schemas.microsoft.com/office/word/2010/wordprocessingGroup" xmlns:wpi="http://schemas.microsoft.com/office/word/2010/wordprocessingInk" xmlns:wne="http://schemas.microsoft.com/office/word/2006/wordml" xmlns:wps="http://schemas.microsoft.com/office/word/2010/wordprocessingShape" mc:Ignorable="w14 w15 w16se w16cid w16 w16cex w16sdtdh wp14">
   <w:body>
     <w:p>
       <w:pPr>
@@ -8,24 +8,28 @@
         <w:rPr>
           <w:b/>
           <w:bCs/>
+          <w:sz w:val="18"/>
+          <w:szCs w:val="18"/>
           <w:lang w:val="nl-NL"/>
         </w:rPr>
       </w:pPr>
       <w:r>
         <w:rPr>
           <w:noProof/>
+          <w:sz w:val="18"/>
+          <w:szCs w:val="18"/>
         </w:rPr>
         <w:drawing>
-          <wp:anchor distT="0" distB="0" distL="114300" distR="114300" simplePos="0" relativeHeight="251658240" behindDoc="1" locked="0" layoutInCell="1" allowOverlap="1" wp14:anchorId="11F1C3AA" wp14:editId="4A0700AD">
+          <wp:anchor distT="0" distB="0" distL="114300" distR="114300" simplePos="0" relativeHeight="251658240" behindDoc="1" locked="0" layoutInCell="1" allowOverlap="1" wp14:anchorId="11F1C3AA" wp14:editId="193DD679">
             <wp:simplePos x="0" y="0"/>
             <wp:positionH relativeFrom="margin">
-              <wp:posOffset>4433835</wp:posOffset>
+              <wp:posOffset>4144992</wp:posOffset>
             </wp:positionH>
             <wp:positionV relativeFrom="paragraph">
-              <wp:posOffset>35169</wp:posOffset>
+              <wp:posOffset>34506</wp:posOffset>
             </wp:positionV>
-            <wp:extent cx="1065073" cy="1065073"/>
-            <wp:effectExtent l="0" t="0" r="1905" b="1905"/>
+            <wp:extent cx="1349567" cy="1349567"/>
+            <wp:effectExtent l="0" t="0" r="3175" b="3175"/>
             <wp:wrapNone/>
             <wp:docPr id="4" name="Picture 4"/>
             <wp:cNvGraphicFramePr>
@@ -55,7 +59,7 @@
                   <pic:spPr bwMode="auto">
                     <a:xfrm>
                       <a:off x="0" y="0"/>
-                      <a:ext cx="1065073" cy="1065073"/>
+                      <a:ext cx="1358816" cy="1358816"/>
                     </a:xfrm>
                     <a:prstGeom prst="rect">
                       <a:avLst/>
@@ -81,12 +85,16 @@
         <w:rPr>
           <w:b/>
           <w:bCs/>
+          <w:sz w:val="18"/>
+          <w:szCs w:val="18"/>
           <w:lang w:val="nl-NL"/>
         </w:rPr>
         <w:t>Melvin Kusters</w:t>
       </w:r>
       <w:r>
         <w:rPr>
+          <w:sz w:val="18"/>
+          <w:szCs w:val="18"/>
           <w:lang w:val="nl-NL"/>
         </w:rPr>
         <w:t xml:space="preserve"> </w:t>
@@ -98,6 +106,8 @@
         <w:rPr>
           <w:b/>
           <w:bCs/>
+          <w:sz w:val="18"/>
+          <w:szCs w:val="18"/>
           <w:lang w:val="nl-NL"/>
         </w:rPr>
       </w:pPr>
@@ -105,6 +115,8 @@
         <w:rPr>
           <w:b/>
           <w:bCs/>
+          <w:sz w:val="18"/>
+          <w:szCs w:val="18"/>
           <w:lang w:val="nl-NL"/>
         </w:rPr>
         <w:t xml:space="preserve">.NET Engineer </w:t>
@@ -113,6 +125,8 @@
         <w:rPr>
           <w:b/>
           <w:bCs/>
+          <w:sz w:val="18"/>
+          <w:szCs w:val="18"/>
           <w:lang w:val="nl-NL"/>
         </w:rPr>
         <w:t xml:space="preserve">/ </w:t>
@@ -121,6 +135,8 @@
         <w:rPr>
           <w:b/>
           <w:bCs/>
+          <w:sz w:val="18"/>
+          <w:szCs w:val="18"/>
           <w:lang w:val="nl-NL"/>
         </w:rPr>
         <w:t>Software</w:t>
@@ -129,6 +145,8 @@
         <w:rPr>
           <w:b/>
           <w:bCs/>
+          <w:sz w:val="18"/>
+          <w:szCs w:val="18"/>
           <w:lang w:val="nl-NL"/>
         </w:rPr>
         <w:t xml:space="preserve"> Architect</w:t>
@@ -138,53 +156,71 @@
       <w:pPr>
         <w:pStyle w:val="ContactInfo"/>
         <w:rPr>
+          <w:sz w:val="18"/>
+          <w:szCs w:val="18"/>
           <w:lang w:val="nl-NL"/>
         </w:rPr>
       </w:pPr>
       <w:r>
         <w:rPr>
+          <w:sz w:val="18"/>
+          <w:szCs w:val="18"/>
           <w:lang w:val="nl-NL"/>
         </w:rPr>
         <w:t>Roserije 241A</w:t>
       </w:r>
       <w:r>
         <w:rPr>
+          <w:sz w:val="18"/>
+          <w:szCs w:val="18"/>
           <w:lang w:val="nl-NL"/>
         </w:rPr>
         <w:t>, 6</w:t>
       </w:r>
       <w:r>
         <w:rPr>
+          <w:sz w:val="18"/>
+          <w:szCs w:val="18"/>
           <w:lang w:val="nl-NL"/>
         </w:rPr>
         <w:t>228</w:t>
       </w:r>
       <w:r>
         <w:rPr>
+          <w:sz w:val="18"/>
+          <w:szCs w:val="18"/>
           <w:lang w:val="nl-NL"/>
         </w:rPr>
         <w:t xml:space="preserve"> </w:t>
       </w:r>
       <w:r>
         <w:rPr>
+          <w:sz w:val="18"/>
+          <w:szCs w:val="18"/>
           <w:lang w:val="nl-NL"/>
         </w:rPr>
         <w:t>DP</w:t>
       </w:r>
       <w:r>
         <w:rPr>
+          <w:sz w:val="18"/>
+          <w:szCs w:val="18"/>
           <w:lang w:val="nl-NL"/>
         </w:rPr>
         <w:t xml:space="preserve"> </w:t>
       </w:r>
       <w:r>
         <w:rPr>
+          <w:sz w:val="18"/>
+          <w:szCs w:val="18"/>
           <w:lang w:val="nl-NL"/>
         </w:rPr>
         <w:t>Maastricht</w:t>
       </w:r>
       <w:r>
         <w:rPr>
+          <w:sz w:val="18"/>
+          <w:szCs w:val="18"/>
           <w:lang w:val="nl-NL"/>
         </w:rPr>
         <w:t>, Netherlands</w:t>
@@ -194,35 +230,47 @@
       <w:pPr>
         <w:pStyle w:val="ContactInfo"/>
         <w:rPr>
+          <w:sz w:val="18"/>
+          <w:szCs w:val="18"/>
           <w:lang w:val="nl-NL"/>
         </w:rPr>
       </w:pPr>
       <w:r>
         <w:rPr>
+          <w:sz w:val="18"/>
+          <w:szCs w:val="18"/>
           <w:lang w:val="nl-NL"/>
         </w:rPr>
         <w:t>+31 (0)6 340</w:t>
       </w:r>
       <w:r>
         <w:rPr>
+          <w:sz w:val="18"/>
+          <w:szCs w:val="18"/>
           <w:lang w:val="nl-NL"/>
         </w:rPr>
         <w:t xml:space="preserve"> </w:t>
       </w:r>
       <w:r>
         <w:rPr>
+          <w:sz w:val="18"/>
+          <w:szCs w:val="18"/>
           <w:lang w:val="nl-NL"/>
         </w:rPr>
         <w:t>67</w:t>
       </w:r>
       <w:r>
         <w:rPr>
+          <w:sz w:val="18"/>
+          <w:szCs w:val="18"/>
           <w:lang w:val="nl-NL"/>
         </w:rPr>
         <w:t xml:space="preserve"> </w:t>
       </w:r>
       <w:r>
         <w:rPr>
+          <w:sz w:val="18"/>
+          <w:szCs w:val="18"/>
           <w:lang w:val="nl-NL"/>
         </w:rPr>
         <w:t>905</w:t>
@@ -233,12 +281,16 @@
         <w:pStyle w:val="ContactInfo"/>
         <w:rPr>
           <w:rStyle w:val="Hyperlink"/>
+          <w:sz w:val="18"/>
+          <w:szCs w:val="18"/>
         </w:rPr>
       </w:pPr>
       <w:hyperlink r:id="rId9" w:history="1">
         <w:r>
           <w:rPr>
             <w:rStyle w:val="Hyperlink"/>
+            <w:sz w:val="18"/>
+            <w:szCs w:val="18"/>
           </w:rPr>
           <w:t>melvinkusters0@gmail.com</w:t>
         </w:r>
@@ -249,30 +301,48 @@
         <w:pStyle w:val="ContactInfo"/>
         <w:rPr>
           <w:rStyle w:val="Hyperlink"/>
+          <w:sz w:val="18"/>
+          <w:szCs w:val="18"/>
         </w:rPr>
       </w:pPr>
     </w:p>
     <w:p>
       <w:pPr>
         <w:pStyle w:val="ContactInfo"/>
-      </w:pPr>
-      <w:r>
+        <w:rPr>
+          <w:sz w:val="18"/>
+          <w:szCs w:val="18"/>
+        </w:rPr>
+      </w:pPr>
+      <w:r>
+        <w:rPr>
+          <w:sz w:val="18"/>
+          <w:szCs w:val="18"/>
+        </w:rPr>
         <w:t xml:space="preserve">Fluent in </w:t>
       </w:r>
       <w:r>
         <w:rPr>
           <w:b/>
           <w:bCs/>
+          <w:sz w:val="18"/>
+          <w:szCs w:val="18"/>
         </w:rPr>
         <w:t>Dutch</w:t>
       </w:r>
       <w:r>
+        <w:rPr>
+          <w:sz w:val="18"/>
+          <w:szCs w:val="18"/>
+        </w:rPr>
         <w:t xml:space="preserve"> and </w:t>
       </w:r>
       <w:r>
         <w:rPr>
           <w:b/>
           <w:bCs/>
+          <w:sz w:val="18"/>
+          <w:szCs w:val="18"/>
         </w:rPr>
         <w:t>English</w:t>
       </w:r>
@@ -282,56 +352,80 @@
         <w:pStyle w:val="ContactInfo"/>
         <w:rPr>
           <w:rStyle w:val="Hyperlink"/>
-        </w:rPr>
-      </w:pPr>
-      <w:r>
-        <w:t xml:space="preserve">See </w:t>
-      </w:r>
-      <w:r>
-        <w:t xml:space="preserve">my </w:t>
+          <w:sz w:val="18"/>
+          <w:szCs w:val="18"/>
+        </w:rPr>
+      </w:pPr>
+      <w:r>
+        <w:rPr>
+          <w:sz w:val="18"/>
+          <w:szCs w:val="18"/>
+        </w:rPr>
+        <w:t xml:space="preserve">See my </w:t>
       </w:r>
       <w:hyperlink r:id="rId10" w:history="1">
         <w:r>
           <w:rPr>
             <w:rStyle w:val="Hyperlink"/>
+            <w:sz w:val="18"/>
+            <w:szCs w:val="18"/>
           </w:rPr>
           <w:t>LinkedIn profile</w:t>
         </w:r>
       </w:hyperlink>
       <w:r>
-        <w:t xml:space="preserve"> for more: </w:t>
+        <w:rPr>
+          <w:sz w:val="18"/>
+          <w:szCs w:val="18"/>
+        </w:rPr>
+        <w:t xml:space="preserve"> for more</w:t>
+      </w:r>
+      <w:r>
+        <w:rPr>
+          <w:sz w:val="18"/>
+          <w:szCs w:val="18"/>
+        </w:rPr>
+        <w:t xml:space="preserve"> information.</w:t>
+      </w:r>
+    </w:p>
+    <w:p>
+      <w:pPr>
+        <w:pStyle w:val="ContactInfo"/>
+        <w:rPr>
+          <w:sz w:val="18"/>
+          <w:szCs w:val="18"/>
+        </w:rPr>
+      </w:pPr>
+      <w:r>
+        <w:rPr>
+          <w:sz w:val="18"/>
+          <w:szCs w:val="18"/>
+        </w:rPr>
+        <w:t xml:space="preserve">Also check out my </w:t>
       </w:r>
       <w:hyperlink r:id="rId11" w:history="1">
         <w:r>
           <w:rPr>
             <w:rStyle w:val="Hyperlink"/>
+            <w:sz w:val="18"/>
+            <w:szCs w:val="18"/>
           </w:rPr>
-          <w:t>https://www.linkedin.com/in/melvin-kusters/</w:t>
+          <w:t>Portfolio</w:t>
         </w:r>
       </w:hyperlink>
-    </w:p>
-    <w:p>
-      <w:pPr>
-        <w:pStyle w:val="ContactInfo"/>
-      </w:pPr>
-      <w:r>
-        <w:t xml:space="preserve">Also check out my </w:t>
+      <w:r>
+        <w:rPr>
+          <w:sz w:val="18"/>
+          <w:szCs w:val="18"/>
+        </w:rPr>
+        <w:t xml:space="preserve"> at: </w:t>
       </w:r>
       <w:hyperlink r:id="rId12" w:history="1">
         <w:r>
           <w:rPr>
             <w:rStyle w:val="Hyperlink"/>
-          </w:rPr>
-          <w:t>Portfolio</w:t>
-        </w:r>
-      </w:hyperlink>
-      <w:r>
-        <w:t xml:space="preserve"> at: </w:t>
-      </w:r>
-      <w:hyperlink r:id="rId13" w:history="1">
-        <w:r>
-          <w:rPr>
-            <w:rStyle w:val="Hyperlink"/>
+            <w:sz w:val="18"/>
+            <w:szCs w:val="18"/>
           </w:rPr>
           <w:t>melvinkusters.com</w:t>
         </w:r>
@@ -356,6 +450,10 @@
         <w:sdtEndPr/>
         <w:sdtContent>
           <w:r>
+            <w:rPr>
+              <w:sz w:val="18"/>
+              <w:szCs w:val="18"/>
+            </w:rPr>
             <w:t>Summary</w:t>
           </w:r>
         </w:sdtContent>
@@ -391,99 +489,205 @@
           </w:tcPr>
           <w:p>
             <w:pPr>
-              <w:spacing w:line="480" w:lineRule="auto"/>
+              <w:rPr>
+                <w:sz w:val="18"/>
+                <w:szCs w:val="18"/>
+              </w:rPr>
             </w:pPr>
             <w:r>
+              <w:rPr>
+                <w:sz w:val="18"/>
+                <w:szCs w:val="18"/>
+              </w:rPr>
               <w:t>Hi</w:t>
             </w:r>
             <w:r>
+              <w:rPr>
+                <w:sz w:val="18"/>
+                <w:szCs w:val="18"/>
+              </w:rPr>
               <w:t>, t</w:t>
             </w:r>
             <w:r>
+              <w:rPr>
+                <w:sz w:val="18"/>
+                <w:szCs w:val="18"/>
+              </w:rPr>
               <w:t xml:space="preserve">hanks for checking out my profile! </w:t>
             </w:r>
             <w:r>
+              <w:rPr>
+                <w:sz w:val="18"/>
+                <w:szCs w:val="18"/>
+              </w:rPr>
               <w:t>I’m a .NET specialist with 5</w:t>
             </w:r>
             <w:r>
+              <w:rPr>
+                <w:sz w:val="18"/>
+                <w:szCs w:val="18"/>
+              </w:rPr>
               <w:t xml:space="preserve"> years of experience in </w:t>
             </w:r>
             <w:r>
+              <w:rPr>
+                <w:sz w:val="18"/>
+                <w:szCs w:val="18"/>
+              </w:rPr>
               <w:t>designing and developing</w:t>
             </w:r>
             <w:r>
+              <w:rPr>
+                <w:sz w:val="18"/>
+                <w:szCs w:val="18"/>
+              </w:rPr>
               <w:t xml:space="preserve"> enterprise distributed systems with .NET and Angular being my tools of expertise</w:t>
             </w:r>
             <w:r>
-              <w:t xml:space="preserve">. </w:t>
-            </w:r>
-            <w:r>
-              <w:t xml:space="preserve">My most prominent role to date is that of Software Architect at </w:t>
+              <w:rPr>
+                <w:sz w:val="18"/>
+                <w:szCs w:val="18"/>
+              </w:rPr>
+              <w:t xml:space="preserve">. My most prominent role to date is that of Software Architect at </w:t>
             </w:r>
             <w:proofErr w:type="spellStart"/>
             <w:r>
+              <w:rPr>
+                <w:sz w:val="18"/>
+                <w:szCs w:val="18"/>
+              </w:rPr>
               <w:t>Integraal</w:t>
             </w:r>
             <w:proofErr w:type="spellEnd"/>
             <w:r>
+              <w:rPr>
+                <w:sz w:val="18"/>
+                <w:szCs w:val="18"/>
+              </w:rPr>
               <w:t xml:space="preserve"> </w:t>
             </w:r>
             <w:proofErr w:type="spellStart"/>
             <w:r>
+              <w:rPr>
+                <w:sz w:val="18"/>
+                <w:szCs w:val="18"/>
+              </w:rPr>
               <w:t>Kankercentrum</w:t>
             </w:r>
             <w:proofErr w:type="spellEnd"/>
             <w:r>
+              <w:rPr>
+                <w:sz w:val="18"/>
+                <w:szCs w:val="18"/>
+              </w:rPr>
               <w:t xml:space="preserve"> Nederland (IKNL)</w:t>
             </w:r>
             <w:r>
-              <w:t>, where I was responsible for</w:t>
+              <w:rPr>
+                <w:sz w:val="18"/>
+                <w:szCs w:val="18"/>
+              </w:rPr>
+              <w:t>, where I was responsible for the greenfield development of a complex system</w:t>
             </w:r>
             <w:r>
-              <w:t xml:space="preserve"> the</w:t>
-            </w:r>
-            <w:r>
-              <w:t xml:space="preserve"> greenfield development of a complex system</w:t>
-            </w:r>
-            <w:r>
+              <w:rPr>
+                <w:sz w:val="18"/>
+                <w:szCs w:val="18"/>
+              </w:rPr>
               <w:t xml:space="preserve"> servicing the Dutch national palliative consultation line</w:t>
             </w:r>
             <w:r>
+              <w:rPr>
+                <w:sz w:val="18"/>
+                <w:szCs w:val="18"/>
+              </w:rPr>
               <w:t xml:space="preserve"> for 450+ concurrent users.</w:t>
             </w:r>
             <w:r>
+              <w:rPr>
+                <w:sz w:val="18"/>
+                <w:szCs w:val="18"/>
+              </w:rPr>
               <w:t xml:space="preserve"> I excel especially in projects where integrating systems and making these integrations maintainable and future-proof is </w:t>
             </w:r>
             <w:r>
+              <w:rPr>
+                <w:sz w:val="18"/>
+                <w:szCs w:val="18"/>
+              </w:rPr>
               <w:t>a</w:t>
             </w:r>
             <w:r>
+              <w:rPr>
+                <w:sz w:val="18"/>
+                <w:szCs w:val="18"/>
+              </w:rPr>
               <w:t xml:space="preserve"> priority.</w:t>
             </w:r>
             <w:r>
+              <w:rPr>
+                <w:sz w:val="18"/>
+                <w:szCs w:val="18"/>
+              </w:rPr>
               <w:t xml:space="preserve"> I am proficient in managing and maintaining deployments and debugging in all stages.</w:t>
             </w:r>
             <w:r>
+              <w:rPr>
+                <w:sz w:val="18"/>
+                <w:szCs w:val="18"/>
+              </w:rPr>
               <w:t xml:space="preserve"> My previous employers describe me as a curious and driven </w:t>
             </w:r>
             <w:r>
+              <w:rPr>
+                <w:sz w:val="18"/>
+                <w:szCs w:val="18"/>
+              </w:rPr>
               <w:t>team player with a broad knowledge of his work</w:t>
             </w:r>
             <w:r>
+              <w:rPr>
+                <w:sz w:val="18"/>
+                <w:szCs w:val="18"/>
+              </w:rPr>
               <w:t xml:space="preserve">, who loves to get to the bottom of a problem. </w:t>
             </w:r>
             <w:r>
+              <w:rPr>
+                <w:sz w:val="18"/>
+                <w:szCs w:val="18"/>
+              </w:rPr>
               <w:t>I have a strong attention to detail and a passion for problem-solving, and I'm always looking for ways to improve my workflow and increase efficiency.</w:t>
             </w:r>
             <w:r>
+              <w:rPr>
+                <w:sz w:val="18"/>
+                <w:szCs w:val="18"/>
+              </w:rPr>
               <w:t xml:space="preserve"> </w:t>
             </w:r>
             <w:r>
+              <w:rPr>
+                <w:sz w:val="18"/>
+                <w:szCs w:val="18"/>
+              </w:rPr>
               <w:t xml:space="preserve">One of the most important skills I’ve learnt over the years is to adapt to any situation and work with whatever tools are best for the job. I work best </w:t>
             </w:r>
             <w:r>
+              <w:rPr>
+                <w:sz w:val="18"/>
+                <w:szCs w:val="18"/>
+              </w:rPr>
               <w:t>in an environment where asking questions and sharing knowledge is encouraged; we can always learn from each other and become more efficient on the job once we’re unafraid to ask. I’m always open for a chat!</w:t>
             </w:r>
+          </w:p>
+          <w:p>
+            <w:pPr>
+              <w:rPr>
+                <w:sz w:val="18"/>
+                <w:szCs w:val="18"/>
+              </w:rPr>
+            </w:pPr>
           </w:p>
         </w:tc>
       </w:tr>
@@ -491,8 +695,16 @@
     <w:p>
       <w:pPr>
         <w:pStyle w:val="Heading1"/>
-      </w:pPr>
-      <w:r>
+        <w:rPr>
+          <w:sz w:val="18"/>
+          <w:szCs w:val="18"/>
+        </w:rPr>
+      </w:pPr>
+      <w:r>
+        <w:rPr>
+          <w:sz w:val="18"/>
+          <w:szCs w:val="18"/>
+        </w:rPr>
         <w:t>Specializations</w:t>
       </w:r>
     </w:p>
@@ -503,14 +715,37 @@
           <w:ilvl w:val="0"/>
           <w:numId w:val="20"/>
         </w:numPr>
-      </w:pPr>
-      <w:r>
+        <w:rPr>
+          <w:sz w:val="18"/>
+          <w:szCs w:val="18"/>
+        </w:rPr>
+      </w:pPr>
+      <w:r>
+        <w:rPr>
+          <w:sz w:val="18"/>
+          <w:szCs w:val="18"/>
+        </w:rPr>
         <w:t>Designing, developing and deploying enterprise distributed systems in .NE</w:t>
       </w:r>
       <w:r>
+        <w:rPr>
+          <w:sz w:val="18"/>
+          <w:szCs w:val="18"/>
+        </w:rPr>
         <w:t>T</w:t>
       </w:r>
       <w:r>
+        <w:rPr>
+          <w:sz w:val="18"/>
+          <w:szCs w:val="18"/>
+        </w:rPr>
+        <w:t xml:space="preserve"> &amp; Angular</w:t>
+      </w:r>
+      <w:r>
+        <w:rPr>
+          <w:sz w:val="18"/>
+          <w:szCs w:val="18"/>
+        </w:rPr>
         <w:t>.</w:t>
       </w:r>
     </w:p>
@@ -521,31 +756,65 @@
           <w:ilvl w:val="0"/>
           <w:numId w:val="20"/>
         </w:numPr>
-      </w:pPr>
-      <w:r>
+        <w:rPr>
+          <w:sz w:val="18"/>
+          <w:szCs w:val="18"/>
+        </w:rPr>
+      </w:pPr>
+      <w:r>
+        <w:rPr>
+          <w:sz w:val="18"/>
+          <w:szCs w:val="18"/>
+        </w:rPr>
         <w:t>Designing, developing</w:t>
       </w:r>
       <w:r>
+        <w:rPr>
+          <w:sz w:val="18"/>
+          <w:szCs w:val="18"/>
+        </w:rPr>
         <w:t xml:space="preserve">, </w:t>
       </w:r>
       <w:r>
+        <w:rPr>
+          <w:sz w:val="18"/>
+          <w:szCs w:val="18"/>
+        </w:rPr>
         <w:t>deploying</w:t>
       </w:r>
       <w:r>
+        <w:rPr>
+          <w:sz w:val="18"/>
+          <w:szCs w:val="18"/>
+        </w:rPr>
         <w:t xml:space="preserve"> and taking a leading role in</w:t>
       </w:r>
       <w:r>
+        <w:rPr>
+          <w:sz w:val="18"/>
+          <w:szCs w:val="18"/>
+        </w:rPr>
         <w:t xml:space="preserve"> customized Vo</w:t>
       </w:r>
-      <w:bookmarkStart w:id="0" w:name="_GoBack"/>
-      <w:bookmarkEnd w:id="0"/>
-      <w:r>
+      <w:r>
+        <w:rPr>
+          <w:sz w:val="18"/>
+          <w:szCs w:val="18"/>
+        </w:rPr>
         <w:t>IP-solutions</w:t>
       </w:r>
       <w:r>
+        <w:rPr>
+          <w:sz w:val="18"/>
+          <w:szCs w:val="18"/>
+        </w:rPr>
         <w:t xml:space="preserve"> projects</w:t>
       </w:r>
       <w:r>
+        <w:rPr>
+          <w:sz w:val="18"/>
+          <w:szCs w:val="18"/>
+        </w:rPr>
         <w:t>.</w:t>
       </w:r>
     </w:p>
@@ -556,11 +825,23 @@
           <w:ilvl w:val="0"/>
           <w:numId w:val="20"/>
         </w:numPr>
-      </w:pPr>
-      <w:r>
+        <w:rPr>
+          <w:sz w:val="18"/>
+          <w:szCs w:val="18"/>
+        </w:rPr>
+      </w:pPr>
+      <w:r>
+        <w:rPr>
+          <w:sz w:val="18"/>
+          <w:szCs w:val="18"/>
+        </w:rPr>
         <w:t>Working closely with stakeholders to refine user requirements and project strategy</w:t>
       </w:r>
       <w:r>
+        <w:rPr>
+          <w:sz w:val="18"/>
+          <w:szCs w:val="18"/>
+        </w:rPr>
         <w:t>.</w:t>
       </w:r>
     </w:p>
@@ -571,53 +852,23 @@
           <w:ilvl w:val="0"/>
           <w:numId w:val="20"/>
         </w:numPr>
-      </w:pPr>
-      <w:r>
-        <w:t xml:space="preserve">Bridging </w:t>
-      </w:r>
-      <w:r>
-        <w:t>n</w:t>
-      </w:r>
-      <w:r>
-        <w:t>on-</w:t>
-      </w:r>
-      <w:r>
-        <w:t>t</w:t>
-      </w:r>
-      <w:r>
-        <w:t xml:space="preserve">echnical and </w:t>
-      </w:r>
-      <w:r>
-        <w:t>t</w:t>
-      </w:r>
-      <w:r>
-        <w:t xml:space="preserve">echnical </w:t>
-      </w:r>
-      <w:r>
-        <w:t>b</w:t>
-      </w:r>
-      <w:r>
-        <w:t xml:space="preserve">usiness </w:t>
-      </w:r>
-      <w:r>
-        <w:t>u</w:t>
-      </w:r>
-      <w:r>
-        <w:t xml:space="preserve">nits as a </w:t>
-      </w:r>
-      <w:r>
-        <w:t>r</w:t>
-      </w:r>
-      <w:r>
-        <w:t xml:space="preserve">eliable </w:t>
-      </w:r>
-      <w:r>
-        <w:t>c</w:t>
-      </w:r>
-      <w:r>
-        <w:t>ommunicator</w:t>
-      </w:r>
-      <w:r>
+        <w:rPr>
+          <w:sz w:val="18"/>
+          <w:szCs w:val="18"/>
+        </w:rPr>
+      </w:pPr>
+      <w:r>
+        <w:rPr>
+          <w:sz w:val="18"/>
+          <w:szCs w:val="18"/>
+        </w:rPr>
+        <w:t>Bridging non-technical and technical business units as a reliable communicator</w:t>
+      </w:r>
+      <w:r>
+        <w:rPr>
+          <w:sz w:val="18"/>
+          <w:szCs w:val="18"/>
+        </w:rPr>
         <w:t>.</w:t>
       </w:r>
     </w:p>
@@ -629,68 +880,29 @@
           <w:numId w:val="20"/>
         </w:numPr>
         <w:spacing w:before="0" w:after="0"/>
-      </w:pPr>
-      <w:r>
-        <w:t>Managing</w:t>
-      </w:r>
-      <w:r>
-        <w:t xml:space="preserve"> </w:t>
-      </w:r>
-      <w:r>
-        <w:t>p</w:t>
-      </w:r>
-      <w:r>
-        <w:t xml:space="preserve">roject </w:t>
-      </w:r>
-      <w:r>
-        <w:t>s</w:t>
-      </w:r>
-      <w:r>
-        <w:t xml:space="preserve">trategy, </w:t>
-      </w:r>
-      <w:r>
-        <w:t>i</w:t>
-      </w:r>
-      <w:r>
-        <w:t xml:space="preserve">nternal </w:t>
-      </w:r>
-      <w:r>
-        <w:t>r</w:t>
-      </w:r>
-      <w:r>
-        <w:t xml:space="preserve">esource </w:t>
-      </w:r>
-      <w:r>
-        <w:t>a</w:t>
-      </w:r>
-      <w:r>
-        <w:t xml:space="preserve">llocation, </w:t>
-      </w:r>
-      <w:r>
-        <w:t>t</w:t>
-      </w:r>
-      <w:r>
-        <w:t xml:space="preserve">imelines, and </w:t>
-      </w:r>
-      <w:r>
-        <w:t>p</w:t>
-      </w:r>
-      <w:r>
-        <w:t xml:space="preserve">roject </w:t>
-      </w:r>
-      <w:r>
-        <w:t>r</w:t>
-      </w:r>
-      <w:r>
-        <w:t>ealization</w:t>
-      </w:r>
-      <w:r>
+        <w:rPr>
+          <w:sz w:val="18"/>
+          <w:szCs w:val="18"/>
+        </w:rPr>
+      </w:pPr>
+      <w:r>
+        <w:rPr>
+          <w:sz w:val="18"/>
+          <w:szCs w:val="18"/>
+        </w:rPr>
+        <w:t>Managing project strategy, internal resource allocation, timelines, and project realization</w:t>
+      </w:r>
+      <w:r>
+        <w:rPr>
+          <w:sz w:val="18"/>
+          <w:szCs w:val="18"/>
+        </w:rPr>
         <w:t>.</w:t>
       </w:r>
     </w:p>
     <w:p>
       <w:pPr>
-        <w:spacing w:before="0"/>
+        <w:spacing w:before="0" w:after="0" w:line="240" w:lineRule="auto"/>
       </w:pPr>
     </w:p>
     <w:p>
@@ -812,7 +1024,7 @@
           <w:sz w:val="11"/>
           <w:szCs w:val="11"/>
         </w:rPr>
-        <w:t xml:space="preserve">, LINQ, SQL, MSSQL, HTML, CSS, </w:t>
+        <w:t xml:space="preserve">, LINQ, SQL, MSSQL, HTML, CSS, Git, </w:t>
       </w:r>
       <w:proofErr w:type="spellStart"/>
       <w:r>
@@ -821,7 +1033,7 @@
           <w:sz w:val="11"/>
           <w:szCs w:val="11"/>
         </w:rPr>
-        <w:t>Git</w:t>
+        <w:t>XUnit</w:t>
       </w:r>
       <w:proofErr w:type="spellEnd"/>
       <w:r>
@@ -830,6 +1042,82 @@
           <w:sz w:val="11"/>
           <w:szCs w:val="11"/>
         </w:rPr>
+        <w:t>, Node.js, Entity Framework Core,</w:t>
+      </w:r>
+      <w:r>
+        <w:rPr>
+          <w:rFonts w:asciiTheme="majorHAnsi" w:hAnsiTheme="majorHAnsi" w:cstheme="majorHAnsi"/>
+          <w:sz w:val="11"/>
+          <w:szCs w:val="11"/>
+        </w:rPr>
+        <w:t xml:space="preserve"> </w:t>
+      </w:r>
+      <w:proofErr w:type="spellStart"/>
+      <w:r>
+        <w:rPr>
+          <w:rFonts w:asciiTheme="majorHAnsi" w:hAnsiTheme="majorHAnsi" w:cstheme="majorHAnsi"/>
+          <w:sz w:val="11"/>
+          <w:szCs w:val="11"/>
+        </w:rPr>
+        <w:t>RxJS</w:t>
+      </w:r>
+      <w:proofErr w:type="spellEnd"/>
+      <w:r>
+        <w:rPr>
+          <w:rFonts w:asciiTheme="majorHAnsi" w:hAnsiTheme="majorHAnsi" w:cstheme="majorHAnsi"/>
+          <w:sz w:val="11"/>
+          <w:szCs w:val="11"/>
+        </w:rPr>
+        <w:t>,</w:t>
+      </w:r>
+      <w:r>
+        <w:rPr>
+          <w:rFonts w:asciiTheme="majorHAnsi" w:hAnsiTheme="majorHAnsi" w:cstheme="majorHAnsi"/>
+          <w:sz w:val="11"/>
+          <w:szCs w:val="11"/>
+        </w:rPr>
+        <w:t xml:space="preserve"> </w:t>
+      </w:r>
+      <w:proofErr w:type="spellStart"/>
+      <w:r>
+        <w:rPr>
+          <w:rFonts w:asciiTheme="majorHAnsi" w:hAnsiTheme="majorHAnsi" w:cstheme="majorHAnsi"/>
+          <w:sz w:val="11"/>
+          <w:szCs w:val="11"/>
+        </w:rPr>
+        <w:t>NgRx</w:t>
+      </w:r>
+      <w:proofErr w:type="spellEnd"/>
+      <w:r>
+        <w:rPr>
+          <w:rFonts w:asciiTheme="majorHAnsi" w:hAnsiTheme="majorHAnsi" w:cstheme="majorHAnsi"/>
+          <w:sz w:val="11"/>
+          <w:szCs w:val="11"/>
+        </w:rPr>
+        <w:t>, NGXS</w:t>
+      </w:r>
+      <w:r>
+        <w:rPr>
+          <w:rFonts w:asciiTheme="majorHAnsi" w:hAnsiTheme="majorHAnsi" w:cstheme="majorHAnsi"/>
+          <w:sz w:val="11"/>
+          <w:szCs w:val="11"/>
+        </w:rPr>
+        <w:t>,</w:t>
+      </w:r>
+      <w:r>
+        <w:rPr>
+          <w:rFonts w:asciiTheme="majorHAnsi" w:hAnsiTheme="majorHAnsi" w:cstheme="majorHAnsi"/>
+          <w:sz w:val="11"/>
+          <w:szCs w:val="11"/>
+        </w:rPr>
+        <w:t xml:space="preserve"> SIP, SDP, RTP</w:t>
+      </w:r>
+      <w:r>
+        <w:rPr>
+          <w:rFonts w:asciiTheme="majorHAnsi" w:hAnsiTheme="majorHAnsi" w:cstheme="majorHAnsi"/>
+          <w:sz w:val="11"/>
+          <w:szCs w:val="11"/>
+        </w:rPr>
         <w:t xml:space="preserve">, </w:t>
       </w:r>
       <w:proofErr w:type="spellStart"/>
@@ -839,7 +1127,7 @@
           <w:sz w:val="11"/>
           <w:szCs w:val="11"/>
         </w:rPr>
-        <w:t>XUnit</w:t>
+        <w:t>gRPC</w:t>
       </w:r>
       <w:proofErr w:type="spellEnd"/>
       <w:r>
@@ -848,15 +1136,7 @@
           <w:sz w:val="11"/>
           <w:szCs w:val="11"/>
         </w:rPr>
-        <w:t>, Node.js, Entity Framework Core,</w:t>
-      </w:r>
-      <w:r>
-        <w:rPr>
-          <w:rFonts w:asciiTheme="majorHAnsi" w:hAnsiTheme="majorHAnsi" w:cstheme="majorHAnsi"/>
-          <w:sz w:val="11"/>
-          <w:szCs w:val="11"/>
-        </w:rPr>
-        <w:t xml:space="preserve"> </w:t>
+        <w:t xml:space="preserve">, </w:t>
       </w:r>
       <w:proofErr w:type="spellStart"/>
       <w:r>
@@ -865,7 +1145,7 @@
           <w:sz w:val="11"/>
           <w:szCs w:val="11"/>
         </w:rPr>
-        <w:t>RxJS</w:t>
+        <w:t>SignalR</w:t>
       </w:r>
       <w:proofErr w:type="spellEnd"/>
       <w:r>
@@ -874,15 +1154,23 @@
           <w:sz w:val="11"/>
           <w:szCs w:val="11"/>
         </w:rPr>
-        <w:t>,</w:t>
-      </w:r>
-      <w:r>
-        <w:rPr>
-          <w:rFonts w:asciiTheme="majorHAnsi" w:hAnsiTheme="majorHAnsi" w:cstheme="majorHAnsi"/>
-          <w:sz w:val="11"/>
-          <w:szCs w:val="11"/>
-        </w:rPr>
-        <w:t xml:space="preserve"> </w:t>
+        <w:t>, Microsoft Orleans</w:t>
+      </w:r>
+      <w:r>
+        <w:rPr>
+          <w:rFonts w:asciiTheme="majorHAnsi" w:hAnsiTheme="majorHAnsi" w:cstheme="majorHAnsi"/>
+          <w:sz w:val="11"/>
+          <w:szCs w:val="11"/>
+        </w:rPr>
+        <w:t xml:space="preserve">, </w:t>
+      </w:r>
+      <w:r>
+        <w:rPr>
+          <w:rFonts w:asciiTheme="majorHAnsi" w:hAnsiTheme="majorHAnsi" w:cstheme="majorHAnsi"/>
+          <w:sz w:val="11"/>
+          <w:szCs w:val="11"/>
+        </w:rPr>
+        <w:t xml:space="preserve">Rebus, </w:t>
       </w:r>
       <w:proofErr w:type="spellStart"/>
       <w:r>
@@ -891,7 +1179,7 @@
           <w:sz w:val="11"/>
           <w:szCs w:val="11"/>
         </w:rPr>
-        <w:t>NgRx</w:t>
+        <w:t>MassTransit</w:t>
       </w:r>
       <w:proofErr w:type="spellEnd"/>
       <w:r>
@@ -900,119 +1188,7 @@
           <w:sz w:val="11"/>
           <w:szCs w:val="11"/>
         </w:rPr>
-        <w:t>, NGXS</w:t>
-      </w:r>
-      <w:r>
-        <w:rPr>
-          <w:rFonts w:asciiTheme="majorHAnsi" w:hAnsiTheme="majorHAnsi" w:cstheme="majorHAnsi"/>
-          <w:sz w:val="11"/>
-          <w:szCs w:val="11"/>
-        </w:rPr>
-        <w:t>,</w:t>
-      </w:r>
-      <w:r>
-        <w:rPr>
-          <w:rFonts w:asciiTheme="majorHAnsi" w:hAnsiTheme="majorHAnsi" w:cstheme="majorHAnsi"/>
-          <w:sz w:val="11"/>
-          <w:szCs w:val="11"/>
-        </w:rPr>
-        <w:t xml:space="preserve"> SIP, SDP, RTP</w:t>
-      </w:r>
-      <w:r>
-        <w:rPr>
-          <w:rFonts w:asciiTheme="majorHAnsi" w:hAnsiTheme="majorHAnsi" w:cstheme="majorHAnsi"/>
-          <w:sz w:val="11"/>
-          <w:szCs w:val="11"/>
-        </w:rPr>
-        <w:t xml:space="preserve">, </w:t>
-      </w:r>
-      <w:proofErr w:type="spellStart"/>
-      <w:r>
-        <w:rPr>
-          <w:rFonts w:asciiTheme="majorHAnsi" w:hAnsiTheme="majorHAnsi" w:cstheme="majorHAnsi"/>
-          <w:sz w:val="11"/>
-          <w:szCs w:val="11"/>
-        </w:rPr>
-        <w:t>gRPC</w:t>
-      </w:r>
-      <w:proofErr w:type="spellEnd"/>
-      <w:r>
-        <w:rPr>
-          <w:rFonts w:asciiTheme="majorHAnsi" w:hAnsiTheme="majorHAnsi" w:cstheme="majorHAnsi"/>
-          <w:sz w:val="11"/>
-          <w:szCs w:val="11"/>
-        </w:rPr>
-        <w:t xml:space="preserve">, </w:t>
-      </w:r>
-      <w:proofErr w:type="spellStart"/>
-      <w:r>
-        <w:rPr>
-          <w:rFonts w:asciiTheme="majorHAnsi" w:hAnsiTheme="majorHAnsi" w:cstheme="majorHAnsi"/>
-          <w:sz w:val="11"/>
-          <w:szCs w:val="11"/>
-        </w:rPr>
-        <w:t>SignalR</w:t>
-      </w:r>
-      <w:proofErr w:type="spellEnd"/>
-      <w:r>
-        <w:rPr>
-          <w:rFonts w:asciiTheme="majorHAnsi" w:hAnsiTheme="majorHAnsi" w:cstheme="majorHAnsi"/>
-          <w:sz w:val="11"/>
-          <w:szCs w:val="11"/>
-        </w:rPr>
-        <w:t>, Microsoft Orleans</w:t>
-      </w:r>
-      <w:r>
-        <w:rPr>
-          <w:rFonts w:asciiTheme="majorHAnsi" w:hAnsiTheme="majorHAnsi" w:cstheme="majorHAnsi"/>
-          <w:sz w:val="11"/>
-          <w:szCs w:val="11"/>
-        </w:rPr>
-        <w:t xml:space="preserve">, </w:t>
-      </w:r>
-      <w:r>
-        <w:rPr>
-          <w:rFonts w:asciiTheme="majorHAnsi" w:hAnsiTheme="majorHAnsi" w:cstheme="majorHAnsi"/>
-          <w:sz w:val="11"/>
-          <w:szCs w:val="11"/>
-        </w:rPr>
-        <w:t xml:space="preserve">Rebus, </w:t>
-      </w:r>
-      <w:proofErr w:type="spellStart"/>
-      <w:r>
-        <w:rPr>
-          <w:rFonts w:asciiTheme="majorHAnsi" w:hAnsiTheme="majorHAnsi" w:cstheme="majorHAnsi"/>
-          <w:sz w:val="11"/>
-          <w:szCs w:val="11"/>
-        </w:rPr>
-        <w:t>MassTransit</w:t>
-      </w:r>
-      <w:proofErr w:type="spellEnd"/>
-      <w:r>
-        <w:rPr>
-          <w:rFonts w:asciiTheme="majorHAnsi" w:hAnsiTheme="majorHAnsi" w:cstheme="majorHAnsi"/>
-          <w:sz w:val="11"/>
-          <w:szCs w:val="11"/>
-        </w:rPr>
-        <w:t xml:space="preserve"> (ASB/</w:t>
-      </w:r>
-      <w:proofErr w:type="spellStart"/>
-      <w:r>
-        <w:rPr>
-          <w:rFonts w:asciiTheme="majorHAnsi" w:hAnsiTheme="majorHAnsi" w:cstheme="majorHAnsi"/>
-          <w:sz w:val="11"/>
-          <w:szCs w:val="11"/>
-        </w:rPr>
-        <w:t>RabbitMQ</w:t>
-      </w:r>
-      <w:proofErr w:type="spellEnd"/>
-      <w:r>
-        <w:rPr>
-          <w:rFonts w:asciiTheme="majorHAnsi" w:hAnsiTheme="majorHAnsi" w:cstheme="majorHAnsi"/>
-          <w:sz w:val="11"/>
-          <w:szCs w:val="11"/>
-        </w:rPr>
-        <w:t>)</w:t>
+        <w:t xml:space="preserve"> (ASB/RabbitMQ)</w:t>
       </w:r>
       <w:r>
         <w:rPr>
@@ -1330,18 +1506,8 @@
           <w:sz w:val="11"/>
           <w:szCs w:val="11"/>
         </w:rPr>
-        <w:t xml:space="preserve">Docker, VMWare, </w:t>
-      </w:r>
-      <w:proofErr w:type="spellStart"/>
-      <w:r>
-        <w:rPr>
-          <w:rFonts w:asciiTheme="majorHAnsi" w:hAnsiTheme="majorHAnsi" w:cstheme="majorHAnsi"/>
-          <w:sz w:val="11"/>
-          <w:szCs w:val="11"/>
-        </w:rPr>
-        <w:t>VirtualBox</w:t>
-      </w:r>
-      <w:proofErr w:type="spellEnd"/>
+        <w:t>Docker, VMWare, VirtualBox</w:t>
+      </w:r>
       <w:r>
         <w:rPr>
           <w:rFonts w:asciiTheme="majorHAnsi" w:hAnsiTheme="majorHAnsi" w:cstheme="majorHAnsi"/>
@@ -1645,13 +1811,25 @@
     <w:p>
       <w:pPr>
         <w:pStyle w:val="Heading1"/>
-      </w:pPr>
-      <w:r>
+        <w:rPr>
+          <w:sz w:val="18"/>
+          <w:szCs w:val="18"/>
+        </w:rPr>
+      </w:pPr>
+      <w:r>
+        <w:rPr>
+          <w:sz w:val="18"/>
+          <w:szCs w:val="18"/>
+        </w:rPr>
         <w:lastRenderedPageBreak/>
         <w:t xml:space="preserve">Work </w:t>
       </w:r>
       <w:sdt>
         <w:sdtPr>
+          <w:rPr>
+            <w:sz w:val="18"/>
+            <w:szCs w:val="18"/>
+          </w:rPr>
           <w:alias w:val="Experience:"/>
           <w:tag w:val="Experience:"/>
           <w:id w:val="1922599604"/>
@@ -1665,6 +1843,10 @@
         <w:sdtEndPr/>
         <w:sdtContent>
           <w:r>
+            <w:rPr>
+              <w:sz w:val="18"/>
+              <w:szCs w:val="18"/>
+            </w:rPr>
             <w:t>Experience</w:t>
           </w:r>
         </w:sdtContent>
@@ -1696,8 +1878,16 @@
           <w:p>
             <w:pPr>
               <w:pStyle w:val="Heading2"/>
+              <w:rPr>
+                <w:sz w:val="18"/>
+                <w:szCs w:val="18"/>
+              </w:rPr>
             </w:pPr>
             <w:r>
+              <w:rPr>
+                <w:sz w:val="18"/>
+                <w:szCs w:val="18"/>
+              </w:rPr>
               <w:t>CTO &amp; Co-founder</w:t>
             </w:r>
           </w:p>
@@ -1709,29 +1899,58 @@
           <w:p>
             <w:pPr>
               <w:pStyle w:val="Dates"/>
+              <w:rPr>
+                <w:sz w:val="18"/>
+                <w:szCs w:val="18"/>
+              </w:rPr>
             </w:pPr>
             <w:r>
+              <w:rPr>
+                <w:sz w:val="18"/>
+                <w:szCs w:val="18"/>
+              </w:rPr>
               <w:t>Dec</w:t>
             </w:r>
             <w:r>
+              <w:rPr>
+                <w:sz w:val="18"/>
+                <w:szCs w:val="18"/>
+              </w:rPr>
+              <w:t xml:space="preserve"> 202</w:t>
+            </w:r>
+            <w:r>
+              <w:rPr>
+                <w:sz w:val="18"/>
+                <w:szCs w:val="18"/>
+              </w:rPr>
+              <w:t>2</w:t>
+            </w:r>
+            <w:r>
+              <w:rPr>
+                <w:sz w:val="18"/>
+                <w:szCs w:val="18"/>
+              </w:rPr>
               <w:t xml:space="preserve"> </w:t>
             </w:r>
             <w:r>
-              <w:t>202</w:t>
+              <w:rPr>
+                <w:sz w:val="18"/>
+                <w:szCs w:val="18"/>
+              </w:rPr>
+              <w:t>–</w:t>
             </w:r>
             <w:r>
-              <w:t>2</w:t>
-            </w:r>
-            <w:r>
+              <w:rPr>
+                <w:sz w:val="18"/>
+                <w:szCs w:val="18"/>
+              </w:rPr>
               <w:t xml:space="preserve"> </w:t>
             </w:r>
             <w:r>
-              <w:t>–</w:t>
-            </w:r>
-            <w:r>
-              <w:t xml:space="preserve"> </w:t>
-            </w:r>
-            <w:r>
+              <w:rPr>
+                <w:sz w:val="18"/>
+                <w:szCs w:val="18"/>
+              </w:rPr>
               <w:t>Present</w:t>
             </w:r>
           </w:p>
@@ -1743,20 +1962,18 @@
         <w:pStyle w:val="Location"/>
         <w:spacing w:before="120" w:after="120"/>
         <w:rPr>
+          <w:sz w:val="18"/>
+          <w:szCs w:val="18"/>
           <w:lang w:val="nl-NL"/>
         </w:rPr>
       </w:pPr>
       <w:r>
         <w:rPr>
+          <w:sz w:val="18"/>
+          <w:szCs w:val="18"/>
           <w:lang w:val="nl-NL"/>
         </w:rPr>
-        <w:t xml:space="preserve">Steep Software B.V. - </w:t>
-      </w:r>
-      <w:r>
-        <w:rPr>
-          <w:lang w:val="nl-NL"/>
-        </w:rPr>
-        <w:t>Eindhoven</w:t>
+        <w:t>Steep Software B.V. - Eindhoven</w:t>
       </w:r>
     </w:p>
     <w:p>
@@ -1768,12 +1985,16 @@
           <w:bCs/>
           <w:i w:val="0"/>
           <w:iCs/>
+          <w:sz w:val="18"/>
+          <w:szCs w:val="18"/>
         </w:rPr>
       </w:pPr>
       <w:r>
         <w:rPr>
           <w:b/>
           <w:bCs/>
+          <w:sz w:val="18"/>
+          <w:szCs w:val="18"/>
         </w:rPr>
         <w:t xml:space="preserve">Tech stack: .NET Core </w:t>
       </w:r>
@@ -1781,15 +2002,10 @@
         <w:rPr>
           <w:b/>
           <w:bCs/>
-        </w:rPr>
-        <w:t>7</w:t>
-      </w:r>
-      <w:r>
-        <w:rPr>
-          <w:b/>
-          <w:bCs/>
-        </w:rPr>
-        <w:t>, Angular, Azure</w:t>
+          <w:sz w:val="18"/>
+          <w:szCs w:val="18"/>
+        </w:rPr>
+        <w:t>7, Angular, Azure</w:t>
       </w:r>
     </w:p>
     <w:p>
@@ -1799,12 +2015,16 @@
         <w:rPr>
           <w:i w:val="0"/>
           <w:iCs/>
+          <w:sz w:val="18"/>
+          <w:szCs w:val="18"/>
         </w:rPr>
       </w:pPr>
       <w:r>
         <w:rPr>
           <w:i w:val="0"/>
           <w:iCs/>
+          <w:sz w:val="18"/>
+          <w:szCs w:val="18"/>
         </w:rPr>
         <w:t>Self-employed as chief technical officer of startup, in charge of:</w:t>
       </w:r>
@@ -1821,12 +2041,16 @@
         <w:rPr>
           <w:i w:val="0"/>
           <w:iCs/>
+          <w:sz w:val="18"/>
+          <w:szCs w:val="18"/>
         </w:rPr>
       </w:pPr>
       <w:r>
         <w:rPr>
           <w:i w:val="0"/>
           <w:iCs/>
+          <w:sz w:val="18"/>
+          <w:szCs w:val="18"/>
         </w:rPr>
         <w:t>Developing (new) SaaS solutions and managing cloud infrastructure, and;</w:t>
       </w:r>
@@ -1843,319 +2067,33 @@
         <w:rPr>
           <w:i w:val="0"/>
           <w:iCs/>
+          <w:sz w:val="18"/>
+          <w:szCs w:val="18"/>
         </w:rPr>
       </w:pPr>
       <w:r>
         <w:rPr>
           <w:i w:val="0"/>
           <w:iCs/>
+          <w:sz w:val="18"/>
+          <w:szCs w:val="18"/>
         </w:rPr>
         <w:t>Advising customers in approaching both technical and social challenges.</w:t>
-      </w:r>
-    </w:p>
-    <w:p/>
-    <w:p/>
-    <w:tbl>
-      <w:tblPr>
-        <w:tblW w:w="5000" w:type="pct"/>
-        <w:tblLayout w:type="fixed"/>
-        <w:tblCellMar>
-          <w:left w:w="0" w:type="dxa"/>
-          <w:right w:w="115" w:type="dxa"/>
-        </w:tblCellMar>
-        <w:tblLook w:val="0600" w:firstRow="0" w:lastRow="0" w:firstColumn="0" w:lastColumn="0" w:noHBand="1" w:noVBand="1"/>
-        <w:tblDescription w:val="Layout table"/>
-      </w:tblPr>
-      <w:tblGrid>
-        <w:gridCol w:w="6427"/>
-        <w:gridCol w:w="2213"/>
-      </w:tblGrid>
-      <w:tr>
-        <w:trPr>
-          <w:trHeight w:val="216"/>
-        </w:trPr>
-        <w:tc>
-          <w:tcPr>
-            <w:tcW w:w="6427" w:type="dxa"/>
-          </w:tcPr>
-          <w:p>
-            <w:pPr>
-              <w:pStyle w:val="Heading2"/>
-            </w:pPr>
-            <w:r>
-              <w:t xml:space="preserve">Freelance </w:t>
-            </w:r>
-            <w:r>
-              <w:t>.NET Developer</w:t>
-            </w:r>
-          </w:p>
-        </w:tc>
-        <w:tc>
-          <w:tcPr>
-            <w:tcW w:w="2213" w:type="dxa"/>
-          </w:tcPr>
-          <w:p>
-            <w:pPr>
-              <w:pStyle w:val="Dates"/>
-            </w:pPr>
-            <w:r>
-              <w:t>Apr 2022 – Nov 2022</w:t>
-            </w:r>
-          </w:p>
-        </w:tc>
-      </w:tr>
-    </w:tbl>
-    <w:p>
-      <w:pPr>
-        <w:pStyle w:val="Location"/>
-        <w:spacing w:before="120" w:after="120"/>
-      </w:pPr>
-      <w:r>
-        <w:t>Quotation Factory B.V. - Eindhoven</w:t>
       </w:r>
     </w:p>
     <w:p>
       <w:pPr>
-        <w:pStyle w:val="Location"/>
-        <w:spacing w:before="120" w:after="120"/>
-        <w:rPr>
-          <w:b/>
-          <w:bCs/>
-        </w:rPr>
-      </w:pPr>
-      <w:r>
-        <w:rPr>
-          <w:b/>
-          <w:bCs/>
-        </w:rPr>
-        <w:t>Tech stack: .NET 6, Microsoft Orleans, Azure</w:t>
-      </w:r>
+        <w:rPr>
+          <w:sz w:val="18"/>
+          <w:szCs w:val="18"/>
+        </w:rPr>
+      </w:pPr>
     </w:p>
     <w:p>
       <w:pPr>
-        <w:pStyle w:val="Location"/>
-        <w:numPr>
-          <w:ilvl w:val="0"/>
-          <w:numId w:val="24"/>
-        </w:numPr>
-        <w:spacing w:before="120" w:after="120"/>
-        <w:rPr>
-          <w:i w:val="0"/>
-          <w:iCs/>
-        </w:rPr>
-      </w:pPr>
-      <w:r>
-        <w:rPr>
-          <w:i w:val="0"/>
-          <w:iCs/>
-        </w:rPr>
-        <w:t>Ensured customer success in a critical period for the company by independently delivering customer-facing integrations through systematic communication and the implementation of a rigorous delivery cycle.</w:t>
-      </w:r>
-    </w:p>
-    <w:p>
-      <w:pPr>
-        <w:pStyle w:val="Location"/>
-        <w:numPr>
-          <w:ilvl w:val="0"/>
-          <w:numId w:val="24"/>
-        </w:numPr>
-        <w:spacing w:before="120" w:after="120"/>
-        <w:rPr>
-          <w:i w:val="0"/>
-          <w:iCs/>
-        </w:rPr>
-      </w:pPr>
-      <w:r>
-        <w:rPr>
-          <w:i w:val="0"/>
-          <w:iCs/>
-        </w:rPr>
-        <w:t>Transformed the existing stack to support international use by implementing variable localization and currency.</w:t>
-      </w:r>
-    </w:p>
-    <w:p/>
-    <w:p/>
-    <w:tbl>
-      <w:tblPr>
-        <w:tblW w:w="5000" w:type="pct"/>
-        <w:tblLayout w:type="fixed"/>
-        <w:tblCellMar>
-          <w:left w:w="0" w:type="dxa"/>
-          <w:right w:w="115" w:type="dxa"/>
-        </w:tblCellMar>
-        <w:tblLook w:val="0600" w:firstRow="0" w:lastRow="0" w:firstColumn="0" w:lastColumn="0" w:noHBand="1" w:noVBand="1"/>
-        <w:tblDescription w:val="Layout table"/>
-      </w:tblPr>
-      <w:tblGrid>
-        <w:gridCol w:w="6427"/>
-        <w:gridCol w:w="2213"/>
-      </w:tblGrid>
-      <w:tr>
-        <w:trPr>
-          <w:trHeight w:val="216"/>
-        </w:trPr>
-        <w:tc>
-          <w:tcPr>
-            <w:tcW w:w="6427" w:type="dxa"/>
-          </w:tcPr>
-          <w:p>
-            <w:pPr>
-              <w:pStyle w:val="Heading2"/>
-            </w:pPr>
-            <w:r>
-              <w:t xml:space="preserve">Freelance </w:t>
-            </w:r>
-            <w:r>
-              <w:t xml:space="preserve">.NET </w:t>
-            </w:r>
-            <w:r>
-              <w:t>Developer</w:t>
-            </w:r>
-          </w:p>
-        </w:tc>
-        <w:tc>
-          <w:tcPr>
-            <w:tcW w:w="2213" w:type="dxa"/>
-          </w:tcPr>
-          <w:p>
-            <w:pPr>
-              <w:pStyle w:val="Dates"/>
-            </w:pPr>
-            <w:r>
-              <w:t xml:space="preserve">Oct </w:t>
-            </w:r>
-            <w:r>
-              <w:t>202</w:t>
-            </w:r>
-            <w:r>
-              <w:t>1 - Apr 2022</w:t>
-            </w:r>
-          </w:p>
-        </w:tc>
-      </w:tr>
-    </w:tbl>
-    <w:p>
-      <w:pPr>
-        <w:pStyle w:val="Location"/>
-        <w:spacing w:before="120" w:after="120"/>
-      </w:pPr>
-      <w:r>
-        <w:t>Selfcare B.V. - Breda</w:t>
-      </w:r>
-    </w:p>
-    <w:p>
-      <w:pPr>
-        <w:pStyle w:val="Location"/>
-        <w:spacing w:before="120" w:after="120"/>
-        <w:rPr>
-          <w:b/>
-          <w:bCs/>
-        </w:rPr>
-      </w:pPr>
-      <w:r>
-        <w:rPr>
-          <w:b/>
-          <w:bCs/>
-        </w:rPr>
-        <w:t>Tech stack: .NET 5, Angular 11, Azure</w:t>
-      </w:r>
-    </w:p>
-    <w:p>
-      <w:pPr>
-        <w:pStyle w:val="Location"/>
-        <w:numPr>
-          <w:ilvl w:val="0"/>
-          <w:numId w:val="25"/>
-        </w:numPr>
-        <w:spacing w:before="120" w:after="120"/>
-        <w:rPr>
-          <w:i w:val="0"/>
-          <w:iCs/>
-        </w:rPr>
-      </w:pPr>
-      <w:r>
-        <w:rPr>
-          <w:i w:val="0"/>
-          <w:iCs/>
-        </w:rPr>
-        <w:t>Enhanced customer experience by implementing cross-platform chat and overhauling complex interactive features.</w:t>
-      </w:r>
-    </w:p>
-    <w:p>
-      <w:pPr>
-        <w:pStyle w:val="Location"/>
-        <w:numPr>
-          <w:ilvl w:val="0"/>
-          <w:numId w:val="25"/>
-        </w:numPr>
-        <w:spacing w:before="120" w:after="120"/>
-        <w:rPr>
-          <w:i w:val="0"/>
-          <w:iCs/>
-        </w:rPr>
-      </w:pPr>
-      <w:r>
-        <w:rPr>
-          <w:i w:val="0"/>
-          <w:iCs/>
-        </w:rPr>
-        <w:t>Resolved a major technical bottleneck by initiating and leading a refactoring effort of a core system component.</w:t>
-      </w:r>
-    </w:p>
-    <w:p>
-      <w:pPr>
-        <w:pStyle w:val="Location"/>
-        <w:numPr>
-          <w:ilvl w:val="0"/>
-          <w:numId w:val="25"/>
-        </w:numPr>
-        <w:spacing w:before="120" w:after="120"/>
-        <w:rPr>
-          <w:i w:val="0"/>
-          <w:iCs/>
-        </w:rPr>
-      </w:pPr>
-      <w:r>
-        <w:rPr>
-          <w:i w:val="0"/>
-          <w:iCs/>
-        </w:rPr>
-        <w:t xml:space="preserve">Fixed bugs and problems across the entire </w:t>
-      </w:r>
-      <w:proofErr w:type="spellStart"/>
-      <w:r>
-        <w:rPr>
-          <w:i w:val="0"/>
-          <w:iCs/>
-        </w:rPr>
-        <w:t>Selfcare</w:t>
-      </w:r>
-      <w:proofErr w:type="spellEnd"/>
-      <w:r>
-        <w:rPr>
-          <w:i w:val="0"/>
-          <w:iCs/>
-        </w:rPr>
-        <w:t xml:space="preserve"> codebase in an efficient, timely manner.</w:t>
-      </w:r>
-    </w:p>
-    <w:p>
-      <w:pPr>
-        <w:pStyle w:val="Location"/>
-        <w:spacing w:before="120" w:after="120"/>
-        <w:rPr>
-          <w:i w:val="0"/>
-          <w:iCs/>
-        </w:rPr>
-      </w:pPr>
-    </w:p>
-    <w:p>
-      <w:pPr>
-        <w:pStyle w:val="Location"/>
-        <w:spacing w:before="120" w:after="120"/>
-        <w:rPr>
-          <w:i w:val="0"/>
-          <w:iCs/>
+        <w:rPr>
+          <w:sz w:val="18"/>
+          <w:szCs w:val="18"/>
         </w:rPr>
       </w:pPr>
     </w:p>
@@ -2185,8 +2123,404 @@
           <w:p>
             <w:pPr>
               <w:pStyle w:val="Heading2"/>
+              <w:rPr>
+                <w:sz w:val="18"/>
+                <w:szCs w:val="18"/>
+              </w:rPr>
             </w:pPr>
             <w:r>
+              <w:rPr>
+                <w:sz w:val="18"/>
+                <w:szCs w:val="18"/>
+              </w:rPr>
+              <w:t xml:space="preserve">Freelance </w:t>
+            </w:r>
+            <w:r>
+              <w:rPr>
+                <w:sz w:val="18"/>
+                <w:szCs w:val="18"/>
+              </w:rPr>
+              <w:t>.NET Developer</w:t>
+            </w:r>
+          </w:p>
+        </w:tc>
+        <w:tc>
+          <w:tcPr>
+            <w:tcW w:w="2213" w:type="dxa"/>
+          </w:tcPr>
+          <w:p>
+            <w:pPr>
+              <w:pStyle w:val="Dates"/>
+              <w:rPr>
+                <w:sz w:val="18"/>
+                <w:szCs w:val="18"/>
+              </w:rPr>
+            </w:pPr>
+            <w:r>
+              <w:rPr>
+                <w:sz w:val="18"/>
+                <w:szCs w:val="18"/>
+              </w:rPr>
+              <w:t>Apr 2022 – Nov 2022</w:t>
+            </w:r>
+          </w:p>
+        </w:tc>
+      </w:tr>
+    </w:tbl>
+    <w:p>
+      <w:pPr>
+        <w:pStyle w:val="Location"/>
+        <w:spacing w:before="120" w:after="120"/>
+        <w:rPr>
+          <w:sz w:val="18"/>
+          <w:szCs w:val="18"/>
+        </w:rPr>
+      </w:pPr>
+      <w:r>
+        <w:rPr>
+          <w:sz w:val="18"/>
+          <w:szCs w:val="18"/>
+        </w:rPr>
+        <w:t>Quotation Factory B.V. - Eindhoven</w:t>
+      </w:r>
+    </w:p>
+    <w:p>
+      <w:pPr>
+        <w:pStyle w:val="Location"/>
+        <w:spacing w:before="120" w:after="120"/>
+        <w:rPr>
+          <w:b/>
+          <w:bCs/>
+          <w:sz w:val="18"/>
+          <w:szCs w:val="18"/>
+        </w:rPr>
+      </w:pPr>
+      <w:r>
+        <w:rPr>
+          <w:b/>
+          <w:bCs/>
+          <w:sz w:val="18"/>
+          <w:szCs w:val="18"/>
+        </w:rPr>
+        <w:t>Tech stack: .NET 6, Microsoft Orleans, Azure</w:t>
+      </w:r>
+    </w:p>
+    <w:p>
+      <w:pPr>
+        <w:pStyle w:val="Location"/>
+        <w:numPr>
+          <w:ilvl w:val="0"/>
+          <w:numId w:val="24"/>
+        </w:numPr>
+        <w:spacing w:before="120" w:after="120"/>
+        <w:rPr>
+          <w:i w:val="0"/>
+          <w:iCs/>
+          <w:sz w:val="18"/>
+          <w:szCs w:val="18"/>
+        </w:rPr>
+      </w:pPr>
+      <w:r>
+        <w:rPr>
+          <w:i w:val="0"/>
+          <w:iCs/>
+          <w:sz w:val="18"/>
+          <w:szCs w:val="18"/>
+        </w:rPr>
+        <w:t>Ensured customer success in a critical period for the company by independently delivering customer-facing integrations through systematic communication and the implementation of a rigorous delivery cycle.</w:t>
+      </w:r>
+    </w:p>
+    <w:p>
+      <w:pPr>
+        <w:pStyle w:val="Location"/>
+        <w:numPr>
+          <w:ilvl w:val="0"/>
+          <w:numId w:val="24"/>
+        </w:numPr>
+        <w:spacing w:before="120" w:after="120"/>
+        <w:rPr>
+          <w:i w:val="0"/>
+          <w:iCs/>
+          <w:sz w:val="18"/>
+          <w:szCs w:val="18"/>
+        </w:rPr>
+      </w:pPr>
+      <w:r>
+        <w:rPr>
+          <w:i w:val="0"/>
+          <w:iCs/>
+          <w:sz w:val="18"/>
+          <w:szCs w:val="18"/>
+        </w:rPr>
+        <w:t>Transformed the existing stack to support international use by implementing variable localization and currency.</w:t>
+      </w:r>
+    </w:p>
+    <w:p>
+      <w:pPr>
+        <w:rPr>
+          <w:sz w:val="18"/>
+          <w:szCs w:val="18"/>
+        </w:rPr>
+      </w:pPr>
+    </w:p>
+    <w:p>
+      <w:pPr>
+        <w:rPr>
+          <w:sz w:val="18"/>
+          <w:szCs w:val="18"/>
+        </w:rPr>
+      </w:pPr>
+    </w:p>
+    <w:tbl>
+      <w:tblPr>
+        <w:tblW w:w="5000" w:type="pct"/>
+        <w:tblLayout w:type="fixed"/>
+        <w:tblCellMar>
+          <w:left w:w="0" w:type="dxa"/>
+          <w:right w:w="115" w:type="dxa"/>
+        </w:tblCellMar>
+        <w:tblLook w:val="0600" w:firstRow="0" w:lastRow="0" w:firstColumn="0" w:lastColumn="0" w:noHBand="1" w:noVBand="1"/>
+        <w:tblDescription w:val="Layout table"/>
+      </w:tblPr>
+      <w:tblGrid>
+        <w:gridCol w:w="6427"/>
+        <w:gridCol w:w="2213"/>
+      </w:tblGrid>
+      <w:tr>
+        <w:trPr>
+          <w:trHeight w:val="216"/>
+        </w:trPr>
+        <w:tc>
+          <w:tcPr>
+            <w:tcW w:w="6427" w:type="dxa"/>
+          </w:tcPr>
+          <w:p>
+            <w:pPr>
+              <w:pStyle w:val="Heading2"/>
+              <w:rPr>
+                <w:sz w:val="18"/>
+                <w:szCs w:val="18"/>
+              </w:rPr>
+            </w:pPr>
+            <w:r>
+              <w:rPr>
+                <w:sz w:val="18"/>
+                <w:szCs w:val="18"/>
+              </w:rPr>
+              <w:t xml:space="preserve">Freelance </w:t>
+            </w:r>
+            <w:r>
+              <w:rPr>
+                <w:sz w:val="18"/>
+                <w:szCs w:val="18"/>
+              </w:rPr>
+              <w:t xml:space="preserve">.NET </w:t>
+            </w:r>
+            <w:r>
+              <w:rPr>
+                <w:sz w:val="18"/>
+                <w:szCs w:val="18"/>
+              </w:rPr>
+              <w:t>Developer</w:t>
+            </w:r>
+          </w:p>
+        </w:tc>
+        <w:tc>
+          <w:tcPr>
+            <w:tcW w:w="2213" w:type="dxa"/>
+          </w:tcPr>
+          <w:p>
+            <w:pPr>
+              <w:pStyle w:val="Dates"/>
+              <w:rPr>
+                <w:sz w:val="18"/>
+                <w:szCs w:val="18"/>
+              </w:rPr>
+            </w:pPr>
+            <w:r>
+              <w:rPr>
+                <w:sz w:val="18"/>
+                <w:szCs w:val="18"/>
+              </w:rPr>
+              <w:t>Oct 2021 - Apr 2022</w:t>
+            </w:r>
+          </w:p>
+        </w:tc>
+      </w:tr>
+    </w:tbl>
+    <w:p>
+      <w:pPr>
+        <w:pStyle w:val="Location"/>
+        <w:spacing w:before="120" w:after="120"/>
+        <w:rPr>
+          <w:sz w:val="18"/>
+          <w:szCs w:val="18"/>
+        </w:rPr>
+      </w:pPr>
+      <w:r>
+        <w:rPr>
+          <w:sz w:val="18"/>
+          <w:szCs w:val="18"/>
+        </w:rPr>
+        <w:t>Selfcare B.V. - Breda</w:t>
+      </w:r>
+    </w:p>
+    <w:p>
+      <w:pPr>
+        <w:pStyle w:val="Location"/>
+        <w:spacing w:before="120" w:after="120"/>
+        <w:rPr>
+          <w:b/>
+          <w:bCs/>
+          <w:sz w:val="18"/>
+          <w:szCs w:val="18"/>
+        </w:rPr>
+      </w:pPr>
+      <w:r>
+        <w:rPr>
+          <w:b/>
+          <w:bCs/>
+          <w:sz w:val="18"/>
+          <w:szCs w:val="18"/>
+        </w:rPr>
+        <w:t>Tech stack: .NET 5, Angular 11, Azure</w:t>
+      </w:r>
+    </w:p>
+    <w:p>
+      <w:pPr>
+        <w:pStyle w:val="Location"/>
+        <w:numPr>
+          <w:ilvl w:val="0"/>
+          <w:numId w:val="25"/>
+        </w:numPr>
+        <w:spacing w:before="120" w:after="120"/>
+        <w:rPr>
+          <w:i w:val="0"/>
+          <w:iCs/>
+          <w:sz w:val="18"/>
+          <w:szCs w:val="18"/>
+        </w:rPr>
+      </w:pPr>
+      <w:r>
+        <w:rPr>
+          <w:i w:val="0"/>
+          <w:iCs/>
+          <w:sz w:val="18"/>
+          <w:szCs w:val="18"/>
+        </w:rPr>
+        <w:t>Enhanced customer experience by implementing cross-platform chat and overhauling complex interactive features.</w:t>
+      </w:r>
+    </w:p>
+    <w:p>
+      <w:pPr>
+        <w:pStyle w:val="Location"/>
+        <w:numPr>
+          <w:ilvl w:val="0"/>
+          <w:numId w:val="25"/>
+        </w:numPr>
+        <w:spacing w:before="120" w:after="120"/>
+        <w:rPr>
+          <w:i w:val="0"/>
+          <w:iCs/>
+          <w:sz w:val="18"/>
+          <w:szCs w:val="18"/>
+        </w:rPr>
+      </w:pPr>
+      <w:r>
+        <w:rPr>
+          <w:i w:val="0"/>
+          <w:iCs/>
+          <w:sz w:val="18"/>
+          <w:szCs w:val="18"/>
+        </w:rPr>
+        <w:t>Resolved a major technical bottleneck by initiating and leading a refactoring effort of a core system component.</w:t>
+      </w:r>
+    </w:p>
+    <w:p>
+      <w:pPr>
+        <w:pStyle w:val="Location"/>
+        <w:numPr>
+          <w:ilvl w:val="0"/>
+          <w:numId w:val="25"/>
+        </w:numPr>
+        <w:spacing w:before="120" w:after="120"/>
+        <w:rPr>
+          <w:i w:val="0"/>
+          <w:iCs/>
+          <w:sz w:val="18"/>
+          <w:szCs w:val="18"/>
+        </w:rPr>
+      </w:pPr>
+      <w:r>
+        <w:rPr>
+          <w:i w:val="0"/>
+          <w:iCs/>
+          <w:sz w:val="18"/>
+          <w:szCs w:val="18"/>
+        </w:rPr>
+        <w:t>Fixed bugs and problems across the entire Selfcare codebase in an efficient, timely manner.</w:t>
+      </w:r>
+    </w:p>
+    <w:p>
+      <w:pPr>
+        <w:pStyle w:val="Location"/>
+        <w:spacing w:before="120" w:after="120"/>
+        <w:rPr>
+          <w:i w:val="0"/>
+          <w:iCs/>
+          <w:sz w:val="18"/>
+          <w:szCs w:val="18"/>
+        </w:rPr>
+      </w:pPr>
+    </w:p>
+    <w:p>
+      <w:pPr>
+        <w:pStyle w:val="Location"/>
+        <w:spacing w:before="120" w:after="120"/>
+        <w:rPr>
+          <w:i w:val="0"/>
+          <w:iCs/>
+          <w:sz w:val="18"/>
+          <w:szCs w:val="18"/>
+        </w:rPr>
+      </w:pPr>
+    </w:p>
+    <w:tbl>
+      <w:tblPr>
+        <w:tblW w:w="5000" w:type="pct"/>
+        <w:tblLayout w:type="fixed"/>
+        <w:tblCellMar>
+          <w:left w:w="0" w:type="dxa"/>
+          <w:right w:w="115" w:type="dxa"/>
+        </w:tblCellMar>
+        <w:tblLook w:val="0600" w:firstRow="0" w:lastRow="0" w:firstColumn="0" w:lastColumn="0" w:noHBand="1" w:noVBand="1"/>
+        <w:tblDescription w:val="Layout table"/>
+      </w:tblPr>
+      <w:tblGrid>
+        <w:gridCol w:w="6427"/>
+        <w:gridCol w:w="2213"/>
+      </w:tblGrid>
+      <w:tr>
+        <w:trPr>
+          <w:trHeight w:val="216"/>
+        </w:trPr>
+        <w:tc>
+          <w:tcPr>
+            <w:tcW w:w="6427" w:type="dxa"/>
+          </w:tcPr>
+          <w:p>
+            <w:pPr>
+              <w:pStyle w:val="Heading2"/>
+              <w:rPr>
+                <w:sz w:val="18"/>
+                <w:szCs w:val="18"/>
+              </w:rPr>
+            </w:pPr>
+            <w:r>
+              <w:rPr>
+                <w:sz w:val="18"/>
+                <w:szCs w:val="18"/>
+              </w:rPr>
               <w:t>Software Architect</w:t>
             </w:r>
           </w:p>
@@ -2198,26 +2532,44 @@
           <w:p>
             <w:pPr>
               <w:pStyle w:val="Dates"/>
+              <w:rPr>
+                <w:sz w:val="18"/>
+                <w:szCs w:val="18"/>
+              </w:rPr>
             </w:pPr>
             <w:r>
+              <w:rPr>
+                <w:sz w:val="18"/>
+                <w:szCs w:val="18"/>
+              </w:rPr>
               <w:t>Feb</w:t>
             </w:r>
             <w:r>
-              <w:t xml:space="preserve"> </w:t>
+              <w:rPr>
+                <w:sz w:val="18"/>
+                <w:szCs w:val="18"/>
+              </w:rPr>
+              <w:t xml:space="preserve"> 2020 - </w:t>
             </w:r>
             <w:r>
-              <w:t>2020</w:t>
-            </w:r>
-            <w:r>
-              <w:t xml:space="preserve"> - </w:t>
-            </w:r>
-            <w:r>
+              <w:rPr>
+                <w:sz w:val="18"/>
+                <w:szCs w:val="18"/>
+              </w:rPr>
               <w:t>Apr</w:t>
             </w:r>
             <w:r>
+              <w:rPr>
+                <w:sz w:val="18"/>
+                <w:szCs w:val="18"/>
+              </w:rPr>
               <w:t xml:space="preserve"> 202</w:t>
             </w:r>
             <w:r>
+              <w:rPr>
+                <w:sz w:val="18"/>
+                <w:szCs w:val="18"/>
+              </w:rPr>
               <w:t>2</w:t>
             </w:r>
           </w:p>
@@ -2228,24 +2580,48 @@
       <w:pPr>
         <w:pStyle w:val="Location"/>
         <w:spacing w:before="120" w:after="120"/>
+        <w:rPr>
+          <w:sz w:val="18"/>
+          <w:szCs w:val="18"/>
+        </w:rPr>
       </w:pPr>
       <w:proofErr w:type="spellStart"/>
       <w:r>
+        <w:rPr>
+          <w:sz w:val="18"/>
+          <w:szCs w:val="18"/>
+        </w:rPr>
         <w:t>Integraal</w:t>
       </w:r>
       <w:proofErr w:type="spellEnd"/>
       <w:r>
+        <w:rPr>
+          <w:sz w:val="18"/>
+          <w:szCs w:val="18"/>
+        </w:rPr>
         <w:t xml:space="preserve"> </w:t>
       </w:r>
       <w:proofErr w:type="spellStart"/>
       <w:r>
+        <w:rPr>
+          <w:sz w:val="18"/>
+          <w:szCs w:val="18"/>
+        </w:rPr>
         <w:t>Kankercentrum</w:t>
       </w:r>
       <w:proofErr w:type="spellEnd"/>
       <w:r>
+        <w:rPr>
+          <w:sz w:val="18"/>
+          <w:szCs w:val="18"/>
+        </w:rPr>
         <w:t xml:space="preserve"> Nederland</w:t>
       </w:r>
       <w:r>
+        <w:rPr>
+          <w:sz w:val="18"/>
+          <w:szCs w:val="18"/>
+        </w:rPr>
         <w:t xml:space="preserve"> - Utrecht</w:t>
       </w:r>
     </w:p>
@@ -2258,12 +2634,16 @@
           <w:bCs/>
           <w:i w:val="0"/>
           <w:iCs/>
+          <w:sz w:val="18"/>
+          <w:szCs w:val="18"/>
         </w:rPr>
       </w:pPr>
       <w:r>
         <w:rPr>
           <w:b/>
           <w:bCs/>
+          <w:sz w:val="18"/>
+          <w:szCs w:val="18"/>
         </w:rPr>
         <w:t>Tech stack: .NET Core 3.1, Angular 12 (Ivy), Azure</w:t>
       </w:r>
@@ -2271,6 +2651,8 @@
         <w:rPr>
           <w:b/>
           <w:bCs/>
+          <w:sz w:val="18"/>
+          <w:szCs w:val="18"/>
         </w:rPr>
         <w:t xml:space="preserve">, </w:t>
       </w:r>
@@ -2279,6 +2661,8 @@
         <w:rPr>
           <w:b/>
           <w:bCs/>
+          <w:sz w:val="18"/>
+          <w:szCs w:val="18"/>
         </w:rPr>
         <w:t>SIPSorcery</w:t>
       </w:r>
@@ -2292,23 +2676,51 @@
           <w:numId w:val="26"/>
         </w:numPr>
         <w:spacing w:before="120"/>
-      </w:pPr>
-      <w:r>
+        <w:rPr>
+          <w:sz w:val="18"/>
+          <w:szCs w:val="18"/>
+        </w:rPr>
+      </w:pPr>
+      <w:r>
+        <w:rPr>
+          <w:sz w:val="18"/>
+          <w:szCs w:val="18"/>
+        </w:rPr>
         <w:t>Centralized staff scheduling and telecommunications for national palliative care services across 25 regions</w:t>
       </w:r>
       <w:r>
+        <w:rPr>
+          <w:sz w:val="18"/>
+          <w:szCs w:val="18"/>
+        </w:rPr>
         <w:t xml:space="preserve"> by </w:t>
       </w:r>
       <w:r>
+        <w:rPr>
+          <w:sz w:val="18"/>
+          <w:szCs w:val="18"/>
+        </w:rPr>
         <w:t>designing, developing, deploying and maintaining a complex distributed system from conception to scale-out resulting in an estimated €2m</w:t>
       </w:r>
       <w:r>
+        <w:rPr>
+          <w:sz w:val="18"/>
+          <w:szCs w:val="18"/>
+        </w:rPr>
         <w:t xml:space="preserve"> in</w:t>
       </w:r>
       <w:r>
+        <w:rPr>
+          <w:sz w:val="18"/>
+          <w:szCs w:val="18"/>
+        </w:rPr>
         <w:t xml:space="preserve"> </w:t>
       </w:r>
       <w:r>
+        <w:rPr>
+          <w:sz w:val="18"/>
+          <w:szCs w:val="18"/>
+        </w:rPr>
         <w:t>yearly budget savings for the organization.</w:t>
       </w:r>
     </w:p>
@@ -2316,37 +2728,70 @@
       <w:pPr>
         <w:pStyle w:val="Location"/>
         <w:spacing w:before="120" w:after="120"/>
+        <w:rPr>
+          <w:sz w:val="18"/>
+          <w:szCs w:val="18"/>
+        </w:rPr>
       </w:pPr>
     </w:p>
     <w:p>
       <w:pPr>
         <w:pStyle w:val="Location"/>
         <w:spacing w:before="120" w:after="120"/>
-      </w:pPr>
-      <w:r>
+        <w:rPr>
+          <w:sz w:val="18"/>
+          <w:szCs w:val="18"/>
+        </w:rPr>
+      </w:pPr>
+      <w:r>
+        <w:rPr>
+          <w:sz w:val="18"/>
+          <w:szCs w:val="18"/>
+        </w:rPr>
         <w:t xml:space="preserve">Portfolio article: </w:t>
       </w:r>
-      <w:hyperlink r:id="rId14" w:history="1">
+      <w:hyperlink r:id="rId13" w:history="1">
         <w:r>
           <w:rPr>
             <w:rStyle w:val="Hyperlink"/>
+            <w:sz w:val="18"/>
+            <w:szCs w:val="18"/>
           </w:rPr>
-          <w:t>A voice for 450+ medical specialists</w:t>
+          <w:t xml:space="preserve">A voice for </w:t>
+        </w:r>
+        <w:r>
+          <w:rPr>
+            <w:rStyle w:val="Hyperlink"/>
+            <w:sz w:val="18"/>
+            <w:szCs w:val="18"/>
+          </w:rPr>
+          <w:t>4</w:t>
+        </w:r>
+        <w:r>
+          <w:rPr>
+            <w:rStyle w:val="Hyperlink"/>
+            <w:sz w:val="18"/>
+            <w:szCs w:val="18"/>
+          </w:rPr>
+          <w:t>0</w:t>
+        </w:r>
+        <w:r>
+          <w:rPr>
+            <w:rStyle w:val="Hyperlink"/>
+            <w:sz w:val="18"/>
+            <w:szCs w:val="18"/>
+          </w:rPr>
+          <w:t>0</w:t>
+        </w:r>
+        <w:r>
+          <w:rPr>
+            <w:rStyle w:val="Hyperlink"/>
+            <w:sz w:val="18"/>
+            <w:szCs w:val="18"/>
+          </w:rPr>
+          <w:t xml:space="preserve"> medical specialists</w:t>
         </w:r>
       </w:hyperlink>
-    </w:p>
-    <w:p>
-      <w:pPr>
-        <w:spacing w:before="120"/>
-      </w:pPr>
-    </w:p>
-    <w:p>
-      <w:pPr>
-        <w:spacing w:before="0" w:after="0" w:line="240" w:lineRule="auto"/>
-      </w:pPr>
-      <w:r>
-        <w:br w:type="page"/>
-      </w:r>
     </w:p>
     <w:tbl>
       <w:tblPr>
@@ -2375,8 +2820,16 @@
             <w:pPr>
               <w:pStyle w:val="Heading2"/>
               <w:spacing w:before="120" w:after="120"/>
+              <w:rPr>
+                <w:sz w:val="18"/>
+                <w:szCs w:val="18"/>
+              </w:rPr>
             </w:pPr>
             <w:r>
+              <w:rPr>
+                <w:sz w:val="18"/>
+                <w:szCs w:val="18"/>
+              </w:rPr>
               <w:lastRenderedPageBreak/>
               <w:t>CTO</w:t>
             </w:r>
@@ -2390,30 +2843,24 @@
             <w:pPr>
               <w:pStyle w:val="Dates"/>
               <w:spacing w:before="120" w:after="120"/>
+              <w:rPr>
+                <w:sz w:val="18"/>
+                <w:szCs w:val="18"/>
+              </w:rPr>
             </w:pPr>
             <w:r>
+              <w:rPr>
+                <w:sz w:val="18"/>
+                <w:szCs w:val="18"/>
+              </w:rPr>
               <w:t>Mar</w:t>
             </w:r>
             <w:r>
-              <w:t xml:space="preserve"> </w:t>
-            </w:r>
-            <w:r>
-              <w:t>20</w:t>
-            </w:r>
-            <w:r>
-              <w:t xml:space="preserve">19 – July </w:t>
-            </w:r>
-            <w:r>
-              <w:t>2</w:t>
-            </w:r>
-            <w:r>
-              <w:t>0</w:t>
-            </w:r>
-            <w:r>
-              <w:t>2</w:t>
-            </w:r>
-            <w:r>
-              <w:t>1</w:t>
+              <w:rPr>
+                <w:sz w:val="18"/>
+                <w:szCs w:val="18"/>
+              </w:rPr>
+              <w:t xml:space="preserve"> 2019 – July 2021</w:t>
             </w:r>
           </w:p>
         </w:tc>
@@ -2423,11 +2870,23 @@
       <w:pPr>
         <w:pStyle w:val="Location"/>
         <w:spacing w:before="120" w:after="120"/>
-      </w:pPr>
-      <w:r>
+        <w:rPr>
+          <w:sz w:val="18"/>
+          <w:szCs w:val="18"/>
+        </w:rPr>
+      </w:pPr>
+      <w:r>
+        <w:rPr>
+          <w:sz w:val="18"/>
+          <w:szCs w:val="18"/>
+        </w:rPr>
         <w:t>IP Centra</w:t>
       </w:r>
       <w:r>
+        <w:rPr>
+          <w:sz w:val="18"/>
+          <w:szCs w:val="18"/>
+        </w:rPr>
         <w:t>l - Zwolle</w:t>
       </w:r>
     </w:p>
@@ -2438,12 +2897,16 @@
         <w:rPr>
           <w:b/>
           <w:bCs/>
+          <w:sz w:val="18"/>
+          <w:szCs w:val="18"/>
         </w:rPr>
       </w:pPr>
       <w:r>
         <w:rPr>
           <w:b/>
           <w:bCs/>
+          <w:sz w:val="18"/>
+          <w:szCs w:val="18"/>
         </w:rPr>
         <w:t>Tech stack: .NET Core 3.0 &gt; .NET 5, Angular 8 &gt; 12 (Ivy), Azure</w:t>
       </w:r>
@@ -2451,6 +2914,8 @@
         <w:rPr>
           <w:b/>
           <w:bCs/>
+          <w:sz w:val="18"/>
+          <w:szCs w:val="18"/>
         </w:rPr>
         <w:t xml:space="preserve">, </w:t>
       </w:r>
@@ -2459,6 +2924,8 @@
         <w:rPr>
           <w:b/>
           <w:bCs/>
+          <w:sz w:val="18"/>
+          <w:szCs w:val="18"/>
         </w:rPr>
         <w:t>MikroTik</w:t>
       </w:r>
@@ -2467,6 +2934,8 @@
         <w:rPr>
           <w:b/>
           <w:bCs/>
+          <w:sz w:val="18"/>
+          <w:szCs w:val="18"/>
         </w:rPr>
         <w:t xml:space="preserve">, </w:t>
       </w:r>
@@ -2475,6 +2944,8 @@
         <w:rPr>
           <w:b/>
           <w:bCs/>
+          <w:sz w:val="18"/>
+          <w:szCs w:val="18"/>
         </w:rPr>
         <w:t>BroadWorks</w:t>
       </w:r>
@@ -2492,6 +2963,8 @@
           <w:bCs/>
           <w:i w:val="0"/>
           <w:iCs/>
+          <w:sz w:val="18"/>
+          <w:szCs w:val="18"/>
         </w:rPr>
       </w:pPr>
       <w:r>
@@ -2499,72 +2972,50 @@
           <w:bCs/>
           <w:i w:val="0"/>
           <w:iCs/>
-        </w:rPr>
-        <w:t xml:space="preserve">Enabled partnership with fiber optic network operator by designing and developing an SD-WAN management system capable of automating </w:t>
-      </w:r>
+          <w:sz w:val="18"/>
+          <w:szCs w:val="18"/>
+        </w:rPr>
+        <w:t xml:space="preserve">Enabled partnership with fiber optic network operator by designing and developing an SD-WAN management system capable of automating configuration of an ISP’s </w:t>
+      </w:r>
+      <w:proofErr w:type="spellStart"/>
       <w:r>
         <w:rPr>
           <w:bCs/>
           <w:i w:val="0"/>
           <w:iCs/>
-        </w:rPr>
-        <w:t xml:space="preserve">configuration of an ISP’s </w:t>
-      </w:r>
-      <w:proofErr w:type="spellStart"/>
+          <w:sz w:val="18"/>
+          <w:szCs w:val="18"/>
+        </w:rPr>
+        <w:t>MikroTik</w:t>
+      </w:r>
+      <w:proofErr w:type="spellEnd"/>
       <w:r>
         <w:rPr>
           <w:bCs/>
           <w:i w:val="0"/>
           <w:iCs/>
-        </w:rPr>
-        <w:t>MikroTik</w:t>
-      </w:r>
-      <w:proofErr w:type="spellEnd"/>
+          <w:sz w:val="18"/>
+          <w:szCs w:val="18"/>
+        </w:rPr>
+        <w:t xml:space="preserve">-based network core and CPE management with turn-key settings made available in a </w:t>
+      </w:r>
       <w:r>
         <w:rPr>
           <w:bCs/>
           <w:i w:val="0"/>
           <w:iCs/>
-        </w:rPr>
-        <w:t>-based network core and CPE management with turn-key</w:t>
+          <w:sz w:val="18"/>
+          <w:szCs w:val="18"/>
+        </w:rPr>
+        <w:t xml:space="preserve">web-based </w:t>
       </w:r>
       <w:r>
         <w:rPr>
           <w:bCs/>
           <w:i w:val="0"/>
           <w:iCs/>
-        </w:rPr>
-        <w:t xml:space="preserve"> </w:t>
-      </w:r>
-      <w:r>
-        <w:rPr>
-          <w:bCs/>
-          <w:i w:val="0"/>
-          <w:iCs/>
-        </w:rPr>
-        <w:t>settings made</w:t>
-      </w:r>
-      <w:r>
-        <w:rPr>
-          <w:bCs/>
-          <w:i w:val="0"/>
-          <w:iCs/>
-        </w:rPr>
-        <w:t xml:space="preserve"> available in a </w:t>
-      </w:r>
-      <w:r>
-        <w:rPr>
-          <w:bCs/>
-          <w:i w:val="0"/>
-          <w:iCs/>
-        </w:rPr>
-        <w:t xml:space="preserve">web-based </w:t>
-      </w:r>
-      <w:r>
-        <w:rPr>
-          <w:bCs/>
-          <w:i w:val="0"/>
-          <w:iCs/>
+          <w:sz w:val="18"/>
+          <w:szCs w:val="18"/>
         </w:rPr>
         <w:t>partner portal.</w:t>
       </w:r>
@@ -2581,6 +3032,8 @@
           <w:bCs/>
           <w:i w:val="0"/>
           <w:iCs/>
+          <w:sz w:val="18"/>
+          <w:szCs w:val="18"/>
         </w:rPr>
       </w:pPr>
       <w:r>
@@ -2588,6 +3041,8 @@
           <w:bCs/>
           <w:i w:val="0"/>
           <w:iCs/>
+          <w:sz w:val="18"/>
+          <w:szCs w:val="18"/>
         </w:rPr>
         <w:t xml:space="preserve">Optimized IP Central’s prime customer’s call center by designing and developing a </w:t>
       </w:r>
@@ -2597,6 +3052,8 @@
           <w:bCs/>
           <w:i w:val="0"/>
           <w:iCs/>
+          <w:sz w:val="18"/>
+          <w:szCs w:val="18"/>
         </w:rPr>
         <w:t>wallboarding</w:t>
       </w:r>
@@ -2606,6 +3063,8 @@
           <w:bCs/>
           <w:i w:val="0"/>
           <w:iCs/>
+          <w:sz w:val="18"/>
+          <w:szCs w:val="18"/>
         </w:rPr>
         <w:t xml:space="preserve"> and reporting system supplying on-demand and real-time information on daily activity.</w:t>
       </w:r>
@@ -2622,6 +3081,8 @@
           <w:bCs/>
           <w:i w:val="0"/>
           <w:iCs/>
+          <w:sz w:val="18"/>
+          <w:szCs w:val="18"/>
         </w:rPr>
       </w:pPr>
       <w:r>
@@ -2629,6 +3090,8 @@
           <w:bCs/>
           <w:i w:val="0"/>
           <w:iCs/>
+          <w:sz w:val="18"/>
+          <w:szCs w:val="18"/>
         </w:rPr>
         <w:t xml:space="preserve">Effectively advised in troubleshooting an ISDN migration for </w:t>
       </w:r>
@@ -2638,6 +3101,8 @@
           <w:bCs/>
           <w:i w:val="0"/>
           <w:iCs/>
+          <w:sz w:val="18"/>
+          <w:szCs w:val="18"/>
         </w:rPr>
         <w:t>Enexis</w:t>
       </w:r>
@@ -2647,6 +3112,8 @@
           <w:bCs/>
           <w:i w:val="0"/>
           <w:iCs/>
+          <w:sz w:val="18"/>
+          <w:szCs w:val="18"/>
         </w:rPr>
         <w:t xml:space="preserve">, </w:t>
       </w:r>
@@ -2655,6 +3122,8 @@
           <w:bCs/>
           <w:i w:val="0"/>
           <w:iCs/>
+          <w:sz w:val="18"/>
+          <w:szCs w:val="18"/>
         </w:rPr>
         <w:t>securing</w:t>
       </w:r>
@@ -2663,6 +3132,8 @@
           <w:bCs/>
           <w:i w:val="0"/>
           <w:iCs/>
+          <w:sz w:val="18"/>
+          <w:szCs w:val="18"/>
         </w:rPr>
         <w:t xml:space="preserve"> a</w:t>
       </w:r>
@@ -2671,6 +3142,8 @@
           <w:bCs/>
           <w:i w:val="0"/>
           <w:iCs/>
+          <w:sz w:val="18"/>
+          <w:szCs w:val="18"/>
         </w:rPr>
         <w:t xml:space="preserve"> </w:t>
       </w:r>
@@ -2679,6 +3152,8 @@
           <w:bCs/>
           <w:i w:val="0"/>
           <w:iCs/>
+          <w:sz w:val="18"/>
+          <w:szCs w:val="18"/>
         </w:rPr>
         <w:t xml:space="preserve">€20k monthly deal </w:t>
       </w:r>
@@ -2687,6 +3162,8 @@
           <w:bCs/>
           <w:i w:val="0"/>
           <w:iCs/>
+          <w:sz w:val="18"/>
+          <w:szCs w:val="18"/>
         </w:rPr>
         <w:t xml:space="preserve">for routing traffic through IP Central’s </w:t>
       </w:r>
@@ -2696,6 +3173,8 @@
           <w:bCs/>
           <w:i w:val="0"/>
           <w:iCs/>
+          <w:sz w:val="18"/>
+          <w:szCs w:val="18"/>
         </w:rPr>
         <w:t>trunking</w:t>
       </w:r>
@@ -2705,6 +3184,8 @@
           <w:bCs/>
           <w:i w:val="0"/>
           <w:iCs/>
+          <w:sz w:val="18"/>
+          <w:szCs w:val="18"/>
         </w:rPr>
         <w:t xml:space="preserve"> platform</w:t>
       </w:r>
@@ -2713,6 +3194,8 @@
           <w:bCs/>
           <w:i w:val="0"/>
           <w:iCs/>
+          <w:sz w:val="18"/>
+          <w:szCs w:val="18"/>
         </w:rPr>
         <w:t>.</w:t>
       </w:r>
@@ -2729,6 +3212,8 @@
           <w:bCs/>
           <w:i w:val="0"/>
           <w:iCs/>
+          <w:sz w:val="18"/>
+          <w:szCs w:val="18"/>
         </w:rPr>
       </w:pPr>
       <w:r>
@@ -2736,6 +3221,8 @@
           <w:bCs/>
           <w:i w:val="0"/>
           <w:iCs/>
+          <w:sz w:val="18"/>
+          <w:szCs w:val="18"/>
         </w:rPr>
         <w:t>Ensured customer success by becoming the primary point of contact for technical support and handling the day-to-day operations.</w:t>
       </w:r>
@@ -2745,6 +3232,8 @@
         <w:spacing w:before="0" w:after="0" w:line="240" w:lineRule="auto"/>
         <w:rPr>
           <w:iCs/>
+          <w:sz w:val="18"/>
+          <w:szCs w:val="18"/>
         </w:rPr>
       </w:pPr>
     </w:p>
@@ -2753,6 +3242,8 @@
         <w:spacing w:before="0" w:after="0" w:line="240" w:lineRule="auto"/>
         <w:rPr>
           <w:iCs/>
+          <w:sz w:val="18"/>
+          <w:szCs w:val="18"/>
         </w:rPr>
       </w:pPr>
     </w:p>
@@ -2783,8 +3274,16 @@
             <w:pPr>
               <w:pStyle w:val="Heading2"/>
               <w:spacing w:before="120" w:after="120"/>
+              <w:rPr>
+                <w:sz w:val="18"/>
+                <w:szCs w:val="18"/>
+              </w:rPr>
             </w:pPr>
             <w:r>
+              <w:rPr>
+                <w:sz w:val="18"/>
+                <w:szCs w:val="18"/>
+              </w:rPr>
               <w:t>Technical Support Engineer</w:t>
             </w:r>
           </w:p>
@@ -2797,21 +3296,17 @@
             <w:pPr>
               <w:pStyle w:val="Dates"/>
               <w:spacing w:before="120" w:after="120"/>
+              <w:rPr>
+                <w:sz w:val="18"/>
+                <w:szCs w:val="18"/>
+              </w:rPr>
             </w:pPr>
             <w:r>
-              <w:t xml:space="preserve">Feb </w:t>
-            </w:r>
-            <w:r>
-              <w:t>20</w:t>
-            </w:r>
-            <w:r>
-              <w:t xml:space="preserve">16 – Jan </w:t>
-            </w:r>
-            <w:r>
-              <w:t>2</w:t>
-            </w:r>
-            <w:r>
-              <w:t>017</w:t>
+              <w:rPr>
+                <w:sz w:val="18"/>
+                <w:szCs w:val="18"/>
+              </w:rPr>
+              <w:t>Feb 2016 – Jan 2017</w:t>
             </w:r>
           </w:p>
         </w:tc>
@@ -2821,18 +3316,38 @@
       <w:pPr>
         <w:pStyle w:val="Location"/>
         <w:spacing w:before="120" w:after="120"/>
-      </w:pPr>
-      <w:r>
+        <w:rPr>
+          <w:sz w:val="18"/>
+          <w:szCs w:val="18"/>
+        </w:rPr>
+      </w:pPr>
+      <w:r>
+        <w:rPr>
+          <w:sz w:val="18"/>
+          <w:szCs w:val="18"/>
+        </w:rPr>
         <w:t xml:space="preserve">Motto Communications </w:t>
       </w:r>
       <w:r>
+        <w:rPr>
+          <w:sz w:val="18"/>
+          <w:szCs w:val="18"/>
+        </w:rPr>
         <w:t>–</w:t>
       </w:r>
       <w:r>
+        <w:rPr>
+          <w:sz w:val="18"/>
+          <w:szCs w:val="18"/>
+        </w:rPr>
         <w:t xml:space="preserve"> </w:t>
       </w:r>
       <w:proofErr w:type="spellStart"/>
       <w:r>
+        <w:rPr>
+          <w:sz w:val="18"/>
+          <w:szCs w:val="18"/>
+        </w:rPr>
         <w:t>Nuth</w:t>
       </w:r>
       <w:proofErr w:type="spellEnd"/>
@@ -2844,21 +3359,18 @@
         <w:rPr>
           <w:b/>
           <w:bCs/>
+          <w:sz w:val="18"/>
+          <w:szCs w:val="18"/>
         </w:rPr>
       </w:pPr>
       <w:r>
         <w:rPr>
           <w:b/>
           <w:bCs/>
-        </w:rPr>
-        <w:t xml:space="preserve">Tech stack: </w:t>
-      </w:r>
-      <w:r>
-        <w:rPr>
-          <w:b/>
-          <w:bCs/>
-        </w:rPr>
-        <w:t>Asterisk, 3CX, Python, PHP</w:t>
+          <w:sz w:val="18"/>
+          <w:szCs w:val="18"/>
+        </w:rPr>
+        <w:t>Tech stack: Asterisk, 3CX, Python, PHP</w:t>
       </w:r>
     </w:p>
     <w:p>
@@ -2873,6 +3385,8 @@
           <w:bCs/>
           <w:i w:val="0"/>
           <w:iCs/>
+          <w:sz w:val="18"/>
+          <w:szCs w:val="18"/>
         </w:rPr>
       </w:pPr>
       <w:r>
@@ -2880,6 +3394,8 @@
           <w:bCs/>
           <w:i w:val="0"/>
           <w:iCs/>
+          <w:sz w:val="18"/>
+          <w:szCs w:val="18"/>
         </w:rPr>
         <w:t>Reinforced the second-line technical support desk in a time of understaffing and rapid company growth, by quickly transitioning from intern to full employment.</w:t>
       </w:r>
@@ -2895,6 +3411,8 @@
         <w:rPr>
           <w:i w:val="0"/>
           <w:iCs/>
+          <w:sz w:val="18"/>
+          <w:szCs w:val="18"/>
         </w:rPr>
       </w:pPr>
       <w:r>
@@ -2902,6 +3420,8 @@
           <w:bCs/>
           <w:i w:val="0"/>
           <w:iCs/>
+          <w:sz w:val="18"/>
+          <w:szCs w:val="18"/>
         </w:rPr>
         <w:t>Wrote and implemented maintenance scripts for Asterisk products, expediting customer support and product delivery.</w:t>
       </w:r>
@@ -2909,6 +3429,8 @@
         <w:rPr>
           <w:i w:val="0"/>
           <w:iCs/>
+          <w:sz w:val="18"/>
+          <w:szCs w:val="18"/>
         </w:rPr>
         <w:t xml:space="preserve"> </w:t>
       </w:r>
@@ -2919,6 +3441,8 @@
         <w:rPr>
           <w:i/>
           <w:iCs/>
+          <w:sz w:val="18"/>
+          <w:szCs w:val="18"/>
         </w:rPr>
       </w:pPr>
     </w:p>
@@ -2927,14 +3451,24 @@
         <w:spacing w:before="0" w:after="0" w:line="240" w:lineRule="auto"/>
         <w:rPr>
           <w:iCs/>
+          <w:sz w:val="18"/>
+          <w:szCs w:val="18"/>
         </w:rPr>
       </w:pPr>
     </w:p>
     <w:p>
       <w:pPr>
         <w:pStyle w:val="Heading1"/>
-      </w:pPr>
-      <w:r>
+        <w:rPr>
+          <w:sz w:val="18"/>
+          <w:szCs w:val="18"/>
+        </w:rPr>
+      </w:pPr>
+      <w:r>
+        <w:rPr>
+          <w:sz w:val="18"/>
+          <w:szCs w:val="18"/>
+        </w:rPr>
         <w:t>Education</w:t>
       </w:r>
     </w:p>
@@ -2965,17 +3499,37 @@
             <w:pPr>
               <w:pStyle w:val="Heading2"/>
               <w:spacing w:before="120" w:after="120"/>
+              <w:rPr>
+                <w:sz w:val="18"/>
+                <w:szCs w:val="18"/>
+              </w:rPr>
             </w:pPr>
             <w:r>
+              <w:rPr>
+                <w:sz w:val="18"/>
+                <w:szCs w:val="18"/>
+              </w:rPr>
               <w:t xml:space="preserve">Bachelor HBO-ICT | Software </w:t>
             </w:r>
             <w:r>
+              <w:rPr>
+                <w:sz w:val="18"/>
+                <w:szCs w:val="18"/>
+              </w:rPr>
               <w:t>E</w:t>
             </w:r>
             <w:r>
+              <w:rPr>
+                <w:sz w:val="18"/>
+                <w:szCs w:val="18"/>
+              </w:rPr>
               <w:t>ngineering</w:t>
             </w:r>
             <w:r>
+              <w:rPr>
+                <w:sz w:val="18"/>
+                <w:szCs w:val="18"/>
+              </w:rPr>
               <w:t xml:space="preserve"> &amp; Cyber Security</w:t>
             </w:r>
           </w:p>
@@ -2988,23 +3542,23 @@
             <w:pPr>
               <w:pStyle w:val="Dates"/>
               <w:spacing w:before="120" w:after="120"/>
+              <w:rPr>
+                <w:sz w:val="18"/>
+                <w:szCs w:val="18"/>
+              </w:rPr>
             </w:pPr>
             <w:r>
-              <w:t>20</w:t>
+              <w:rPr>
+                <w:sz w:val="18"/>
+                <w:szCs w:val="18"/>
+              </w:rPr>
+              <w:t>2017 – 202</w:t>
             </w:r>
             <w:r>
-              <w:t xml:space="preserve">17 – </w:t>
-            </w:r>
-            <w:r>
-              <w:t>2</w:t>
-            </w:r>
-            <w:r>
-              <w:t>0</w:t>
-            </w:r>
-            <w:r>
-              <w:t>2</w:t>
-            </w:r>
-            <w:r>
+              <w:rPr>
+                <w:sz w:val="18"/>
+                <w:szCs w:val="18"/>
+              </w:rPr>
               <w:t>0</w:t>
             </w:r>
           </w:p>
@@ -3015,21 +3569,32 @@
       <w:pPr>
         <w:pStyle w:val="Location"/>
         <w:spacing w:before="120" w:after="120"/>
-      </w:pPr>
+        <w:rPr>
+          <w:sz w:val="18"/>
+          <w:szCs w:val="18"/>
+        </w:rPr>
+      </w:pPr>
+      <w:r>
+        <w:rPr>
+          <w:sz w:val="18"/>
+          <w:szCs w:val="18"/>
+        </w:rPr>
+        <w:t xml:space="preserve">Fontys </w:t>
+      </w:r>
       <w:proofErr w:type="spellStart"/>
       <w:r>
-        <w:t>Fontys</w:t>
+        <w:rPr>
+          <w:sz w:val="18"/>
+          <w:szCs w:val="18"/>
+        </w:rPr>
+        <w:t>Hogescholen</w:t>
       </w:r>
       <w:proofErr w:type="spellEnd"/>
       <w:r>
-        <w:t xml:space="preserve"> </w:t>
-      </w:r>
-      <w:proofErr w:type="spellStart"/>
-      <w:r>
-        <w:t>Hogescholen</w:t>
-      </w:r>
-      <w:proofErr w:type="spellEnd"/>
-      <w:r>
+        <w:rPr>
+          <w:sz w:val="18"/>
+          <w:szCs w:val="18"/>
+        </w:rPr>
         <w:t xml:space="preserve"> Eindhoven</w:t>
       </w:r>
     </w:p>
@@ -3040,30 +3605,29 @@
         <w:rPr>
           <w:i w:val="0"/>
           <w:iCs/>
+          <w:sz w:val="18"/>
+          <w:szCs w:val="18"/>
         </w:rPr>
       </w:pPr>
       <w:r>
         <w:rPr>
           <w:i w:val="0"/>
           <w:iCs/>
+          <w:sz w:val="18"/>
+          <w:szCs w:val="18"/>
         </w:rPr>
         <w:t>Average score of 10/10 achieved for last three semesters.</w:t>
       </w:r>
-      <w:r>
+    </w:p>
+    <w:p>
+      <w:pPr>
+        <w:pStyle w:val="Location"/>
+        <w:spacing w:before="120" w:after="120"/>
         <w:rPr>
           <w:i w:val="0"/>
           <w:iCs/>
-        </w:rPr>
-        <w:t xml:space="preserve"> Specialization in Cyber Security completed.</w:t>
-      </w:r>
-    </w:p>
-    <w:p>
-      <w:pPr>
-        <w:pStyle w:val="Location"/>
-        <w:spacing w:before="120" w:after="120"/>
-        <w:rPr>
-          <w:i w:val="0"/>
-          <w:iCs/>
+          <w:sz w:val="18"/>
+          <w:szCs w:val="18"/>
         </w:rPr>
       </w:pPr>
     </w:p>
@@ -3094,17 +3658,23 @@
               <w:pStyle w:val="Heading2"/>
               <w:spacing w:before="120" w:after="120"/>
               <w:rPr>
+                <w:sz w:val="18"/>
+                <w:szCs w:val="18"/>
                 <w:lang w:val="nl-NL"/>
               </w:rPr>
             </w:pPr>
             <w:r>
               <w:rPr>
+                <w:sz w:val="18"/>
+                <w:szCs w:val="18"/>
                 <w:lang w:val="nl-NL"/>
               </w:rPr>
               <w:t>Niveau 4 MBO-</w:t>
             </w:r>
             <w:r>
               <w:rPr>
+                <w:sz w:val="18"/>
+                <w:szCs w:val="18"/>
                 <w:lang w:val="nl-NL"/>
               </w:rPr>
               <w:t>ICT Management</w:t>
@@ -3119,18 +3689,17 @@
             <w:pPr>
               <w:pStyle w:val="Dates"/>
               <w:spacing w:before="120" w:after="120"/>
+              <w:rPr>
+                <w:sz w:val="18"/>
+                <w:szCs w:val="18"/>
+              </w:rPr>
             </w:pPr>
             <w:r>
-              <w:t>20</w:t>
-            </w:r>
-            <w:r>
-              <w:t xml:space="preserve">14 – </w:t>
-            </w:r>
-            <w:r>
-              <w:t>2</w:t>
-            </w:r>
-            <w:r>
-              <w:t>017</w:t>
+              <w:rPr>
+                <w:sz w:val="18"/>
+                <w:szCs w:val="18"/>
+              </w:rPr>
+              <w:t>2014 – 2017</w:t>
             </w:r>
           </w:p>
         </w:tc>
@@ -3140,12 +3709,24 @@
       <w:pPr>
         <w:pStyle w:val="Location"/>
         <w:spacing w:before="120" w:after="120"/>
-      </w:pPr>
-      <w:r>
+        <w:rPr>
+          <w:sz w:val="18"/>
+          <w:szCs w:val="18"/>
+        </w:rPr>
+      </w:pPr>
+      <w:r>
+        <w:rPr>
+          <w:sz w:val="18"/>
+          <w:szCs w:val="18"/>
+        </w:rPr>
         <w:t xml:space="preserve">ROC </w:t>
       </w:r>
       <w:proofErr w:type="spellStart"/>
       <w:r>
+        <w:rPr>
+          <w:sz w:val="18"/>
+          <w:szCs w:val="18"/>
+        </w:rPr>
         <w:t>Leeuwenborgh</w:t>
       </w:r>
       <w:proofErr w:type="spellEnd"/>
@@ -3157,32 +3738,13 @@
         <w:rPr>
           <w:i w:val="0"/>
           <w:iCs/>
-        </w:rPr>
-      </w:pPr>
-      <w:r>
-        <w:rPr>
-          <w:i w:val="0"/>
-          <w:iCs/>
-        </w:rPr>
-        <w:t>Completed studies and obtained practical experience in customer relations and technical support work</w:t>
-      </w:r>
-      <w:r>
-        <w:rPr>
-          <w:i w:val="0"/>
-          <w:iCs/>
-        </w:rPr>
-        <w:t xml:space="preserve"> through internships</w:t>
-      </w:r>
-      <w:r>
-        <w:rPr>
-          <w:i w:val="0"/>
-          <w:iCs/>
-        </w:rPr>
-        <w:t>.</w:t>
-      </w:r>
+          <w:sz w:val="18"/>
+          <w:szCs w:val="18"/>
+        </w:rPr>
+      </w:pPr>
     </w:p>
     <w:sectPr>
-      <w:footerReference w:type="default" r:id="rId15"/>
+      <w:footerReference w:type="default" r:id="rId14"/>
       <w:pgSz w:w="12240" w:h="15840"/>
       <w:pgMar w:top="1440" w:right="1800" w:bottom="1080" w:left="1800" w:header="720" w:footer="720" w:gutter="0"/>
       <w:cols w:space="720"/>
@@ -3193,7 +3755,7 @@
 </file>
 
 <file path=word/endnotes.xml><?xml version="1.0" encoding="utf-8"?>
-<w:endnotes xmlns:wpc="http://schemas.microsoft.com/office/word/2010/wordprocessingCanvas" xmlns:cx="http://schemas.microsoft.com/office/drawing/2014/chartex" xmlns:mc="http://schemas.openxmlformats.org/markup-compatibility/2006" xmlns:o="urn:schemas-microsoft-com:office:office" xmlns:r="http://schemas.openxmlformats.org/officeDocument/2006/relationships" xmlns:m="http://schemas.openxmlformats.org/officeDocument/2006/math" xmlns:v="urn:schemas-microsoft-com:vml" xmlns:wp14="http://schemas.microsoft.com/office/word/2010/wordprocessingDrawing" xmlns:wp="http://schemas.openxmlformats.org/drawingml/2006/wordprocessingDrawing" xmlns:w10="urn:schemas-microsoft-com:office:word" xmlns:w="http://schemas.openxmlformats.org/wordprocessingml/2006/main" xmlns:w14="http://schemas.microsoft.com/office/word/2010/wordml" xmlns:w15="http://schemas.microsoft.com/office/word/2012/wordml" xmlns:w16se="http://schemas.microsoft.com/office/word/2015/wordml/symex" xmlns:wpg="http://schemas.microsoft.com/office/word/2010/wordprocessingGroup" xmlns:wpi="http://schemas.microsoft.com/office/word/2010/wordprocessingInk" xmlns:wne="http://schemas.microsoft.com/office/word/2006/wordml" xmlns:wps="http://schemas.microsoft.com/office/word/2010/wordprocessingShape" mc:Ignorable="w14 w15 w16se wp14">
+<w:endnotes xmlns:wpc="http://schemas.microsoft.com/office/word/2010/wordprocessingCanvas" xmlns:cx="http://schemas.microsoft.com/office/drawing/2014/chartex" xmlns:cx1="http://schemas.microsoft.com/office/drawing/2015/9/8/chartex" xmlns:cx2="http://schemas.microsoft.com/office/drawing/2015/10/21/chartex" xmlns:cx3="http://schemas.microsoft.com/office/drawing/2016/5/9/chartex" xmlns:cx4="http://schemas.microsoft.com/office/drawing/2016/5/10/chartex" xmlns:cx5="http://schemas.microsoft.com/office/drawing/2016/5/11/chartex" xmlns:cx6="http://schemas.microsoft.com/office/drawing/2016/5/12/chartex" xmlns:cx7="http://schemas.microsoft.com/office/drawing/2016/5/13/chartex" xmlns:cx8="http://schemas.microsoft.com/office/drawing/2016/5/14/chartex" xmlns:mc="http://schemas.openxmlformats.org/markup-compatibility/2006" xmlns:aink="http://schemas.microsoft.com/office/drawing/2016/ink" xmlns:am3d="http://schemas.microsoft.com/office/drawing/2017/model3d" xmlns:o="urn:schemas-microsoft-com:office:office" xmlns:r="http://schemas.openxmlformats.org/officeDocument/2006/relationships" xmlns:m="http://schemas.openxmlformats.org/officeDocument/2006/math" xmlns:v="urn:schemas-microsoft-com:vml" xmlns:wp14="http://schemas.microsoft.com/office/word/2010/wordprocessingDrawing" xmlns:wp="http://schemas.openxmlformats.org/drawingml/2006/wordprocessingDrawing" xmlns:w10="urn:schemas-microsoft-com:office:word" xmlns:w="http://schemas.openxmlformats.org/wordprocessingml/2006/main" xmlns:w14="http://schemas.microsoft.com/office/word/2010/wordml" xmlns:w15="http://schemas.microsoft.com/office/word/2012/wordml" xmlns:w16cex="http://schemas.microsoft.com/office/word/2018/wordml/cex" xmlns:w16cid="http://schemas.microsoft.com/office/word/2016/wordml/cid" xmlns:w16="http://schemas.microsoft.com/office/word/2018/wordml" xmlns:w16sdtdh="http://schemas.microsoft.com/office/word/2020/wordml/sdtdatahash" xmlns:w16se="http://schemas.microsoft.com/office/word/2015/wordml/symex" xmlns:wpg="http://schemas.microsoft.com/office/word/2010/wordprocessingGroup" xmlns:wpi="http://schemas.microsoft.com/office/word/2010/wordprocessingInk" xmlns:wne="http://schemas.microsoft.com/office/word/2006/wordml" xmlns:wps="http://schemas.microsoft.com/office/word/2010/wordprocessingShape" mc:Ignorable="w14 w15 w16se w16cid w16 w16cex w16sdtdh wp14">
   <w:endnote w:type="separator" w:id="-1">
     <w:p>
       <w:pPr>
@@ -3218,7 +3780,7 @@
 </file>
 
 <file path=word/footer1.xml><?xml version="1.0" encoding="utf-8"?>
-<w:ftr xmlns:wpc="http://schemas.microsoft.com/office/word/2010/wordprocessingCanvas" xmlns:cx="http://schemas.microsoft.com/office/drawing/2014/chartex" xmlns:mc="http://schemas.openxmlformats.org/markup-compatibility/2006" xmlns:o="urn:schemas-microsoft-com:office:office" xmlns:r="http://schemas.openxmlformats.org/officeDocument/2006/relationships" xmlns:m="http://schemas.openxmlformats.org/officeDocument/2006/math" xmlns:v="urn:schemas-microsoft-com:vml" xmlns:wp14="http://schemas.microsoft.com/office/word/2010/wordprocessingDrawing" xmlns:wp="http://schemas.openxmlformats.org/drawingml/2006/wordprocessingDrawing" xmlns:w10="urn:schemas-microsoft-com:office:word" xmlns:w="http://schemas.openxmlformats.org/wordprocessingml/2006/main" xmlns:w14="http://schemas.microsoft.com/office/word/2010/wordml" xmlns:w15="http://schemas.microsoft.com/office/word/2012/wordml" xmlns:w16se="http://schemas.microsoft.com/office/word/2015/wordml/symex" xmlns:wpg="http://schemas.microsoft.com/office/word/2010/wordprocessingGroup" xmlns:wpi="http://schemas.microsoft.com/office/word/2010/wordprocessingInk" xmlns:wne="http://schemas.microsoft.com/office/word/2006/wordml" xmlns:wps="http://schemas.microsoft.com/office/word/2010/wordprocessingShape" mc:Ignorable="w14 w15 w16se wp14">
+<w:ftr xmlns:wpc="http://schemas.microsoft.com/office/word/2010/wordprocessingCanvas" xmlns:cx="http://schemas.microsoft.com/office/drawing/2014/chartex" xmlns:cx1="http://schemas.microsoft.com/office/drawing/2015/9/8/chartex" xmlns:cx2="http://schemas.microsoft.com/office/drawing/2015/10/21/chartex" xmlns:cx3="http://schemas.microsoft.com/office/drawing/2016/5/9/chartex" xmlns:cx4="http://schemas.microsoft.com/office/drawing/2016/5/10/chartex" xmlns:cx5="http://schemas.microsoft.com/office/drawing/2016/5/11/chartex" xmlns:cx6="http://schemas.microsoft.com/office/drawing/2016/5/12/chartex" xmlns:cx7="http://schemas.microsoft.com/office/drawing/2016/5/13/chartex" xmlns:cx8="http://schemas.microsoft.com/office/drawing/2016/5/14/chartex" xmlns:mc="http://schemas.openxmlformats.org/markup-compatibility/2006" xmlns:aink="http://schemas.microsoft.com/office/drawing/2016/ink" xmlns:am3d="http://schemas.microsoft.com/office/drawing/2017/model3d" xmlns:o="urn:schemas-microsoft-com:office:office" xmlns:r="http://schemas.openxmlformats.org/officeDocument/2006/relationships" xmlns:m="http://schemas.openxmlformats.org/officeDocument/2006/math" xmlns:v="urn:schemas-microsoft-com:vml" xmlns:wp14="http://schemas.microsoft.com/office/word/2010/wordprocessingDrawing" xmlns:wp="http://schemas.openxmlformats.org/drawingml/2006/wordprocessingDrawing" xmlns:w10="urn:schemas-microsoft-com:office:word" xmlns:w="http://schemas.openxmlformats.org/wordprocessingml/2006/main" xmlns:w14="http://schemas.microsoft.com/office/word/2010/wordml" xmlns:w15="http://schemas.microsoft.com/office/word/2012/wordml" xmlns:w16cex="http://schemas.microsoft.com/office/word/2018/wordml/cex" xmlns:w16cid="http://schemas.microsoft.com/office/word/2016/wordml/cid" xmlns:w16="http://schemas.microsoft.com/office/word/2018/wordml" xmlns:w16sdtdh="http://schemas.microsoft.com/office/word/2020/wordml/sdtdatahash" xmlns:w16se="http://schemas.microsoft.com/office/word/2015/wordml/symex" xmlns:wpg="http://schemas.microsoft.com/office/word/2010/wordprocessingGroup" xmlns:wpi="http://schemas.microsoft.com/office/word/2010/wordprocessingInk" xmlns:wne="http://schemas.microsoft.com/office/word/2006/wordml" xmlns:wps="http://schemas.microsoft.com/office/word/2010/wordprocessingShape" mc:Ignorable="w14 w15 w16se w16cid w16 w16cex w16sdtdh wp14">
   <w:p>
     <w:pPr>
       <w:pStyle w:val="Footer"/>
@@ -3246,7 +3808,7 @@
         <w:noProof/>
         <w:lang w:val="nl-NL"/>
       </w:rPr>
-      <w:t>25-9-2023</w:t>
+      <w:t>3-10-2023</w:t>
     </w:r>
     <w:r>
       <w:rPr>
@@ -3352,7 +3914,7 @@
 </file>
 
 <file path=word/footnotes.xml><?xml version="1.0" encoding="utf-8"?>
-<w:footnotes xmlns:wpc="http://schemas.microsoft.com/office/word/2010/wordprocessingCanvas" xmlns:cx="http://schemas.microsoft.com/office/drawing/2014/chartex" xmlns:mc="http://schemas.openxmlformats.org/markup-compatibility/2006" xmlns:o="urn:schemas-microsoft-com:office:office" xmlns:r="http://schemas.openxmlformats.org/officeDocument/2006/relationships" xmlns:m="http://schemas.openxmlformats.org/officeDocument/2006/math" xmlns:v="urn:schemas-microsoft-com:vml" xmlns:wp14="http://schemas.microsoft.com/office/word/2010/wordprocessingDrawing" xmlns:wp="http://schemas.openxmlformats.org/drawingml/2006/wordprocessingDrawing" xmlns:w10="urn:schemas-microsoft-com:office:word" xmlns:w="http://schemas.openxmlformats.org/wordprocessingml/2006/main" xmlns:w14="http://schemas.microsoft.com/office/word/2010/wordml" xmlns:w15="http://schemas.microsoft.com/office/word/2012/wordml" xmlns:w16se="http://schemas.microsoft.com/office/word/2015/wordml/symex" xmlns:wpg="http://schemas.microsoft.com/office/word/2010/wordprocessingGroup" xmlns:wpi="http://schemas.microsoft.com/office/word/2010/wordprocessingInk" xmlns:wne="http://schemas.microsoft.com/office/word/2006/wordml" xmlns:wps="http://schemas.microsoft.com/office/word/2010/wordprocessingShape" mc:Ignorable="w14 w15 w16se wp14">
+<w:footnotes xmlns:wpc="http://schemas.microsoft.com/office/word/2010/wordprocessingCanvas" xmlns:cx="http://schemas.microsoft.com/office/drawing/2014/chartex" xmlns:cx1="http://schemas.microsoft.com/office/drawing/2015/9/8/chartex" xmlns:cx2="http://schemas.microsoft.com/office/drawing/2015/10/21/chartex" xmlns:cx3="http://schemas.microsoft.com/office/drawing/2016/5/9/chartex" xmlns:cx4="http://schemas.microsoft.com/office/drawing/2016/5/10/chartex" xmlns:cx5="http://schemas.microsoft.com/office/drawing/2016/5/11/chartex" xmlns:cx6="http://schemas.microsoft.com/office/drawing/2016/5/12/chartex" xmlns:cx7="http://schemas.microsoft.com/office/drawing/2016/5/13/chartex" xmlns:cx8="http://schemas.microsoft.com/office/drawing/2016/5/14/chartex" xmlns:mc="http://schemas.openxmlformats.org/markup-compatibility/2006" xmlns:aink="http://schemas.microsoft.com/office/drawing/2016/ink" xmlns:am3d="http://schemas.microsoft.com/office/drawing/2017/model3d" xmlns:o="urn:schemas-microsoft-com:office:office" xmlns:r="http://schemas.openxmlformats.org/officeDocument/2006/relationships" xmlns:m="http://schemas.openxmlformats.org/officeDocument/2006/math" xmlns:v="urn:schemas-microsoft-com:vml" xmlns:wp14="http://schemas.microsoft.com/office/word/2010/wordprocessingDrawing" xmlns:wp="http://schemas.openxmlformats.org/drawingml/2006/wordprocessingDrawing" xmlns:w10="urn:schemas-microsoft-com:office:word" xmlns:w="http://schemas.openxmlformats.org/wordprocessingml/2006/main" xmlns:w14="http://schemas.microsoft.com/office/word/2010/wordml" xmlns:w15="http://schemas.microsoft.com/office/word/2012/wordml" xmlns:w16cex="http://schemas.microsoft.com/office/word/2018/wordml/cex" xmlns:w16cid="http://schemas.microsoft.com/office/word/2016/wordml/cid" xmlns:w16="http://schemas.microsoft.com/office/word/2018/wordml" xmlns:w16sdtdh="http://schemas.microsoft.com/office/word/2020/wordml/sdtdatahash" xmlns:w16se="http://schemas.microsoft.com/office/word/2015/wordml/symex" xmlns:wpg="http://schemas.microsoft.com/office/word/2010/wordprocessingGroup" xmlns:wpi="http://schemas.microsoft.com/office/word/2010/wordprocessingInk" xmlns:wne="http://schemas.microsoft.com/office/word/2006/wordml" xmlns:wps="http://schemas.microsoft.com/office/word/2010/wordprocessingShape" mc:Ignorable="w14 w15 w16se w16cid w16 w16cex w16sdtdh wp14">
   <w:footnote w:type="separator" w:id="-1">
     <w:p>
       <w:pPr>
@@ -3377,7 +3939,7 @@
 </file>
 
 <file path=word/numbering.xml><?xml version="1.0" encoding="utf-8"?>
-<w:numbering xmlns:wpc="http://schemas.microsoft.com/office/word/2010/wordprocessingCanvas" xmlns:cx="http://schemas.microsoft.com/office/drawing/2014/chartex" xmlns:mc="http://schemas.openxmlformats.org/markup-compatibility/2006" xmlns:o="urn:schemas-microsoft-com:office:office" xmlns:r="http://schemas.openxmlformats.org/officeDocument/2006/relationships" xmlns:m="http://schemas.openxmlformats.org/officeDocument/2006/math" xmlns:v="urn:schemas-microsoft-com:vml" xmlns:wp14="http://schemas.microsoft.com/office/word/2010/wordprocessingDrawing" xmlns:wp="http://schemas.openxmlformats.org/drawingml/2006/wordprocessingDrawing" xmlns:w10="urn:schemas-microsoft-com:office:word" xmlns:w="http://schemas.openxmlformats.org/wordprocessingml/2006/main" xmlns:w14="http://schemas.microsoft.com/office/word/2010/wordml" xmlns:w15="http://schemas.microsoft.com/office/word/2012/wordml" xmlns:w16se="http://schemas.microsoft.com/office/word/2015/wordml/symex" xmlns:wpg="http://schemas.microsoft.com/office/word/2010/wordprocessingGroup" xmlns:wpi="http://schemas.microsoft.com/office/word/2010/wordprocessingInk" xmlns:wne="http://schemas.microsoft.com/office/word/2006/wordml" xmlns:wps="http://schemas.microsoft.com/office/word/2010/wordprocessingShape" mc:Ignorable="w14 w15 w16se wp14">
+<w:numbering xmlns:wpc="http://schemas.microsoft.com/office/word/2010/wordprocessingCanvas" xmlns:cx="http://schemas.microsoft.com/office/drawing/2014/chartex" xmlns:cx1="http://schemas.microsoft.com/office/drawing/2015/9/8/chartex" xmlns:cx2="http://schemas.microsoft.com/office/drawing/2015/10/21/chartex" xmlns:cx3="http://schemas.microsoft.com/office/drawing/2016/5/9/chartex" xmlns:cx4="http://schemas.microsoft.com/office/drawing/2016/5/10/chartex" xmlns:cx5="http://schemas.microsoft.com/office/drawing/2016/5/11/chartex" xmlns:cx6="http://schemas.microsoft.com/office/drawing/2016/5/12/chartex" xmlns:cx7="http://schemas.microsoft.com/office/drawing/2016/5/13/chartex" xmlns:cx8="http://schemas.microsoft.com/office/drawing/2016/5/14/chartex" xmlns:mc="http://schemas.openxmlformats.org/markup-compatibility/2006" xmlns:aink="http://schemas.microsoft.com/office/drawing/2016/ink" xmlns:am3d="http://schemas.microsoft.com/office/drawing/2017/model3d" xmlns:o="urn:schemas-microsoft-com:office:office" xmlns:r="http://schemas.openxmlformats.org/officeDocument/2006/relationships" xmlns:m="http://schemas.openxmlformats.org/officeDocument/2006/math" xmlns:v="urn:schemas-microsoft-com:vml" xmlns:wp14="http://schemas.microsoft.com/office/word/2010/wordprocessingDrawing" xmlns:wp="http://schemas.openxmlformats.org/drawingml/2006/wordprocessingDrawing" xmlns:w10="urn:schemas-microsoft-com:office:word" xmlns:w="http://schemas.openxmlformats.org/wordprocessingml/2006/main" xmlns:w14="http://schemas.microsoft.com/office/word/2010/wordml" xmlns:w15="http://schemas.microsoft.com/office/word/2012/wordml" xmlns:w16cex="http://schemas.microsoft.com/office/word/2018/wordml/cex" xmlns:w16cid="http://schemas.microsoft.com/office/word/2016/wordml/cid" xmlns:w16="http://schemas.microsoft.com/office/word/2018/wordml" xmlns:w16sdtdh="http://schemas.microsoft.com/office/word/2020/wordml/sdtdatahash" xmlns:w16se="http://schemas.microsoft.com/office/word/2015/wordml/symex" xmlns:wpg="http://schemas.microsoft.com/office/word/2010/wordprocessingGroup" xmlns:wpi="http://schemas.microsoft.com/office/word/2010/wordprocessingInk" xmlns:wne="http://schemas.microsoft.com/office/word/2006/wordml" xmlns:wps="http://schemas.microsoft.com/office/word/2010/wordprocessingShape" mc:Ignorable="w14 w15 w16se w16cid w16 w16cex w16sdtdh wp14">
   <w:abstractNum w:abstractNumId="0" w15:restartNumberingAfterBreak="0">
     <w:nsid w:val="FFFFFF7C"/>
     <w:multiLevelType w:val="singleLevel"/>
@@ -5645,7 +6207,7 @@
 </file>
 
 <file path=word/styles.xml><?xml version="1.0" encoding="utf-8"?>
-<w:styles xmlns:mc="http://schemas.openxmlformats.org/markup-compatibility/2006" xmlns:r="http://schemas.openxmlformats.org/officeDocument/2006/relationships" xmlns:w="http://schemas.openxmlformats.org/wordprocessingml/2006/main" xmlns:w14="http://schemas.microsoft.com/office/word/2010/wordml" xmlns:w15="http://schemas.microsoft.com/office/word/2012/wordml" xmlns:w16se="http://schemas.microsoft.com/office/word/2015/wordml/symex" mc:Ignorable="w14 w15 w16se">
+<w:styles xmlns:mc="http://schemas.openxmlformats.org/markup-compatibility/2006" xmlns:r="http://schemas.openxmlformats.org/officeDocument/2006/relationships" xmlns:w="http://schemas.openxmlformats.org/wordprocessingml/2006/main" xmlns:w14="http://schemas.microsoft.com/office/word/2010/wordml" xmlns:w15="http://schemas.microsoft.com/office/word/2012/wordml" xmlns:w16cex="http://schemas.microsoft.com/office/word/2018/wordml/cex" xmlns:w16cid="http://schemas.microsoft.com/office/word/2016/wordml/cid" xmlns:w16="http://schemas.microsoft.com/office/word/2018/wordml" xmlns:w16sdtdh="http://schemas.microsoft.com/office/word/2020/wordml/sdtdatahash" xmlns:w16se="http://schemas.microsoft.com/office/word/2015/wordml/symex" mc:Ignorable="w14 w15 w16se w16cid w16 w16cex w16sdtdh">
   <w:docDefaults>
     <w:rPrDefault>
       <w:rPr>
@@ -5655,7 +6217,7 @@
     </w:rPrDefault>
     <w:pPrDefault/>
   </w:docDefaults>
-  <w:latentStyles w:defLockedState="0" w:defUIPriority="0" w:defSemiHidden="0" w:defUnhideWhenUsed="0" w:defQFormat="0" w:count="371">
+  <w:latentStyles w:defLockedState="0" w:defUIPriority="0" w:defSemiHidden="0" w:defUnhideWhenUsed="0" w:defQFormat="0" w:count="376">
     <w:lsdException w:name="Normal" w:qFormat="1"/>
     <w:lsdException w:name="heading 1" w:qFormat="1"/>
     <w:lsdException w:name="heading 2" w:qFormat="1"/>
@@ -5761,7 +6323,6 @@
     <w:lsdException w:name="HTML Sample" w:semiHidden="1" w:unhideWhenUsed="1"/>
     <w:lsdException w:name="HTML Typewriter" w:semiHidden="1" w:unhideWhenUsed="1"/>
     <w:lsdException w:name="HTML Variable" w:semiHidden="1" w:unhideWhenUsed="1"/>
-    <w:lsdException w:name="Normal Table" w:semiHidden="1" w:unhideWhenUsed="1"/>
     <w:lsdException w:name="annotation subject" w:semiHidden="1" w:unhideWhenUsed="1"/>
     <w:lsdException w:name="No List" w:semiHidden="1" w:unhideWhenUsed="1"/>
     <w:lsdException w:name="Outline List 1" w:semiHidden="1" w:unhideWhenUsed="1"/>
@@ -5804,11 +6365,8 @@
     <w:lsdException w:name="Table Contemporary" w:semiHidden="1" w:unhideWhenUsed="1"/>
     <w:lsdException w:name="Table Elegant" w:semiHidden="1" w:unhideWhenUsed="1"/>
     <w:lsdException w:name="Table Professional" w:semiHidden="1" w:unhideWhenUsed="1"/>
-    <w:lsdException w:name="Table Subtle 1" w:semiHidden="1" w:unhideWhenUsed="1"/>
     <w:lsdException w:name="Table Subtle 2" w:semiHidden="1" w:unhideWhenUsed="1"/>
     <w:lsdException w:name="Table Web 1" w:semiHidden="1" w:unhideWhenUsed="1"/>
-    <w:lsdException w:name="Table Web 2" w:semiHidden="1" w:unhideWhenUsed="1"/>
-    <w:lsdException w:name="Table Web 3" w:semiHidden="1" w:unhideWhenUsed="1"/>
     <w:lsdException w:name="Balloon Text" w:semiHidden="1" w:unhideWhenUsed="1"/>
     <w:lsdException w:name="Table Theme" w:semiHidden="1" w:unhideWhenUsed="1"/>
     <w:lsdException w:name="Placeholder Text" w:semiHidden="1" w:uiPriority="99"/>
@@ -6026,6 +6584,11 @@
     <w:lsdException w:name="List Table 5 Dark Accent 6" w:uiPriority="50"/>
     <w:lsdException w:name="List Table 6 Colorful Accent 6" w:uiPriority="51"/>
     <w:lsdException w:name="List Table 7 Colorful Accent 6" w:uiPriority="52"/>
+    <w:lsdException w:name="Mention" w:semiHidden="1" w:uiPriority="99" w:unhideWhenUsed="1"/>
+    <w:lsdException w:name="Smart Hyperlink" w:semiHidden="1" w:uiPriority="99" w:unhideWhenUsed="1"/>
+    <w:lsdException w:name="Hashtag" w:semiHidden="1" w:uiPriority="99" w:unhideWhenUsed="1"/>
+    <w:lsdException w:name="Unresolved Mention" w:semiHidden="1" w:uiPriority="99" w:unhideWhenUsed="1"/>
+    <w:lsdException w:name="Smart Link" w:semiHidden="1" w:uiPriority="99" w:unhideWhenUsed="1"/>
   </w:latentStyles>
   <w:style w:type="paragraph" w:default="1" w:styleId="Normal">
     <w:name w:val="Normal"/>
@@ -6841,8 +7404,8 @@
       <w:u w:val="single"/>
     </w:rPr>
   </w:style>
-  <w:style w:type="character" w:customStyle="1" w:styleId="UnresolvedMention">
-    <w:name w:val="Unresolved Mention"/>
+  <w:style w:type="character" w:customStyle="1" w:styleId="UnresolvedMention1">
+    <w:name w:val="Unresolved Mention1"/>
     <w:basedOn w:val="DefaultParagraphFont"/>
     <w:uiPriority w:val="99"/>
     <w:semiHidden/>
@@ -6853,11 +7416,22 @@
       <w:shd w:val="clear" w:color="auto" w:fill="E1DFDD"/>
     </w:rPr>
   </w:style>
+  <w:style w:type="character" w:styleId="FollowedHyperlink">
+    <w:name w:val="FollowedHyperlink"/>
+    <w:basedOn w:val="DefaultParagraphFont"/>
+    <w:semiHidden/>
+    <w:unhideWhenUsed/>
+    <w:rsid w:val="00160D17"/>
+    <w:rPr>
+      <w:color w:val="800080" w:themeColor="followedHyperlink"/>
+      <w:u w:val="single"/>
+    </w:rPr>
+  </w:style>
 </w:styles>
 </file>
 
 <file path=word/glossary/document.xml><?xml version="1.0" encoding="utf-8"?>
-<w:glossaryDocument xmlns:wpc="http://schemas.microsoft.com/office/word/2010/wordprocessingCanvas" xmlns:cx="http://schemas.microsoft.com/office/drawing/2014/chartex" xmlns:mc="http://schemas.openxmlformats.org/markup-compatibility/2006" xmlns:o="urn:schemas-microsoft-com:office:office" xmlns:r="http://schemas.openxmlformats.org/officeDocument/2006/relationships" xmlns:m="http://schemas.openxmlformats.org/officeDocument/2006/math" xmlns:v="urn:schemas-microsoft-com:vml" xmlns:wp14="http://schemas.microsoft.com/office/word/2010/wordprocessingDrawing" xmlns:wp="http://schemas.openxmlformats.org/drawingml/2006/wordprocessingDrawing" xmlns:w10="urn:schemas-microsoft-com:office:word" xmlns:w="http://schemas.openxmlformats.org/wordprocessingml/2006/main" xmlns:w14="http://schemas.microsoft.com/office/word/2010/wordml" xmlns:w15="http://schemas.microsoft.com/office/word/2012/wordml" xmlns:w16se="http://schemas.microsoft.com/office/word/2015/wordml/symex" xmlns:wpg="http://schemas.microsoft.com/office/word/2010/wordprocessingGroup" xmlns:wpi="http://schemas.microsoft.com/office/word/2010/wordprocessingInk" xmlns:wne="http://schemas.microsoft.com/office/word/2006/wordml" xmlns:wps="http://schemas.microsoft.com/office/word/2010/wordprocessingShape" mc:Ignorable="w14 w15 w16se wp14">
+<w:glossaryDocument xmlns:wpc="http://schemas.microsoft.com/office/word/2010/wordprocessingCanvas" xmlns:cx="http://schemas.microsoft.com/office/drawing/2014/chartex" xmlns:cx1="http://schemas.microsoft.com/office/drawing/2015/9/8/chartex" xmlns:cx2="http://schemas.microsoft.com/office/drawing/2015/10/21/chartex" xmlns:cx3="http://schemas.microsoft.com/office/drawing/2016/5/9/chartex" xmlns:cx4="http://schemas.microsoft.com/office/drawing/2016/5/10/chartex" xmlns:cx5="http://schemas.microsoft.com/office/drawing/2016/5/11/chartex" xmlns:cx6="http://schemas.microsoft.com/office/drawing/2016/5/12/chartex" xmlns:cx7="http://schemas.microsoft.com/office/drawing/2016/5/13/chartex" xmlns:cx8="http://schemas.microsoft.com/office/drawing/2016/5/14/chartex" xmlns:mc="http://schemas.openxmlformats.org/markup-compatibility/2006" xmlns:aink="http://schemas.microsoft.com/office/drawing/2016/ink" xmlns:am3d="http://schemas.microsoft.com/office/drawing/2017/model3d" xmlns:o="urn:schemas-microsoft-com:office:office" xmlns:r="http://schemas.openxmlformats.org/officeDocument/2006/relationships" xmlns:m="http://schemas.openxmlformats.org/officeDocument/2006/math" xmlns:v="urn:schemas-microsoft-com:vml" xmlns:wp14="http://schemas.microsoft.com/office/word/2010/wordprocessingDrawing" xmlns:wp="http://schemas.openxmlformats.org/drawingml/2006/wordprocessingDrawing" xmlns:w10="urn:schemas-microsoft-com:office:word" xmlns:w="http://schemas.openxmlformats.org/wordprocessingml/2006/main" xmlns:w14="http://schemas.microsoft.com/office/word/2010/wordml" xmlns:w15="http://schemas.microsoft.com/office/word/2012/wordml" xmlns:w16cex="http://schemas.microsoft.com/office/word/2018/wordml/cex" xmlns:w16cid="http://schemas.microsoft.com/office/word/2016/wordml/cid" xmlns:w16="http://schemas.microsoft.com/office/word/2018/wordml" xmlns:w16sdtdh="http://schemas.microsoft.com/office/word/2020/wordml/sdtdatahash" xmlns:w16se="http://schemas.microsoft.com/office/word/2015/wordml/symex" xmlns:wpg="http://schemas.microsoft.com/office/word/2010/wordprocessingGroup" xmlns:wpi="http://schemas.microsoft.com/office/word/2010/wordprocessingInk" xmlns:wne="http://schemas.microsoft.com/office/word/2006/wordml" xmlns:wps="http://schemas.microsoft.com/office/word/2010/wordprocessingShape" mc:Ignorable="w14 w15 w16se w16cid w16 w16cex w16sdtdh wp14">
   <w:docParts>
     <w:docPart>
       <w:docPartPr>
@@ -6916,7 +7490,7 @@
 </file>
 
 <file path=word/glossary/fontTable.xml><?xml version="1.0" encoding="utf-8"?>
-<w:fonts xmlns:mc="http://schemas.openxmlformats.org/markup-compatibility/2006" xmlns:r="http://schemas.openxmlformats.org/officeDocument/2006/relationships" xmlns:w="http://schemas.openxmlformats.org/wordprocessingml/2006/main" xmlns:w14="http://schemas.microsoft.com/office/word/2010/wordml" xmlns:w15="http://schemas.microsoft.com/office/word/2012/wordml" xmlns:w16se="http://schemas.microsoft.com/office/word/2015/wordml/symex" mc:Ignorable="w14 w15 w16se">
+<w:fonts xmlns:mc="http://schemas.openxmlformats.org/markup-compatibility/2006" xmlns:r="http://schemas.openxmlformats.org/officeDocument/2006/relationships" xmlns:w="http://schemas.openxmlformats.org/wordprocessingml/2006/main" xmlns:w14="http://schemas.microsoft.com/office/word/2010/wordml" xmlns:w15="http://schemas.microsoft.com/office/word/2012/wordml" xmlns:w16cex="http://schemas.microsoft.com/office/word/2018/wordml/cex" xmlns:w16cid="http://schemas.microsoft.com/office/word/2016/wordml/cid" xmlns:w16="http://schemas.microsoft.com/office/word/2018/wordml" xmlns:w16sdtdh="http://schemas.microsoft.com/office/word/2020/wordml/sdtdatahash" xmlns:w16se="http://schemas.microsoft.com/office/word/2015/wordml/symex" mc:Ignorable="w14 w15 w16se w16cid w16 w16cex w16sdtdh">
   <w:font w:name="Symbol">
     <w:panose1 w:val="05050102010706020507"/>
     <w:charset w:val="02"/>
@@ -6977,7 +7551,7 @@
 </file>
 
 <file path=word/glossary/settings.xml><?xml version="1.0" encoding="utf-8"?>
-<w:settings xmlns:mc="http://schemas.openxmlformats.org/markup-compatibility/2006" xmlns:o="urn:schemas-microsoft-com:office:office" xmlns:r="http://schemas.openxmlformats.org/officeDocument/2006/relationships" xmlns:m="http://schemas.openxmlformats.org/officeDocument/2006/math" xmlns:v="urn:schemas-microsoft-com:vml" xmlns:w10="urn:schemas-microsoft-com:office:word" xmlns:w="http://schemas.openxmlformats.org/wordprocessingml/2006/main" xmlns:w14="http://schemas.microsoft.com/office/word/2010/wordml" xmlns:w15="http://schemas.microsoft.com/office/word/2012/wordml" xmlns:w16se="http://schemas.microsoft.com/office/word/2015/wordml/symex" xmlns:sl="http://schemas.openxmlformats.org/schemaLibrary/2006/main" mc:Ignorable="w14 w15 w16se">
+<w:settings xmlns:mc="http://schemas.openxmlformats.org/markup-compatibility/2006" xmlns:o="urn:schemas-microsoft-com:office:office" xmlns:r="http://schemas.openxmlformats.org/officeDocument/2006/relationships" xmlns:m="http://schemas.openxmlformats.org/officeDocument/2006/math" xmlns:v="urn:schemas-microsoft-com:vml" xmlns:w10="urn:schemas-microsoft-com:office:word" xmlns:w="http://schemas.openxmlformats.org/wordprocessingml/2006/main" xmlns:w14="http://schemas.microsoft.com/office/word/2010/wordml" xmlns:w15="http://schemas.microsoft.com/office/word/2012/wordml" xmlns:w16cex="http://schemas.microsoft.com/office/word/2018/wordml/cex" xmlns:w16cid="http://schemas.microsoft.com/office/word/2016/wordml/cid" xmlns:w16="http://schemas.microsoft.com/office/word/2018/wordml" xmlns:w16sdtdh="http://schemas.microsoft.com/office/word/2020/wordml/sdtdatahash" xmlns:w16se="http://schemas.microsoft.com/office/word/2015/wordml/symex" xmlns:sl="http://schemas.openxmlformats.org/schemaLibrary/2006/main" mc:Ignorable="w14 w15 w16se w16cid w16 w16cex w16sdtdh">
   <w:view w:val="normal"/>
   <w:defaultTabStop w:val="720"/>
   <w:characterSpacingControl w:val="doNotCompress"/>
@@ -6988,6 +7562,7 @@
     <w:compatSetting w:name="enableOpenTypeFeatures" w:uri="http://schemas.microsoft.com/office/word" w:val="1"/>
     <w:compatSetting w:name="doNotFlipMirrorIndents" w:uri="http://schemas.microsoft.com/office/word" w:val="1"/>
     <w:compatSetting w:name="differentiateMultirowTableHeaders" w:uri="http://schemas.microsoft.com/office/word" w:val="1"/>
+    <w:compatSetting w:name="useWord2013TrackBottomHyphenation" w:uri="http://schemas.microsoft.com/office/word" w:val="1"/>
   </w:compat>
   <w:rsids>
     <w:rsidRoot w:val="000F4FEC"/>
@@ -7004,6 +7579,7 @@
     <w:rsid w:val="004E00EF"/>
     <w:rsid w:val="00593551"/>
     <w:rsid w:val="005F3778"/>
+    <w:rsid w:val="00620001"/>
     <w:rsid w:val="00656C3D"/>
     <w:rsid w:val="00664D5A"/>
     <w:rsid w:val="00670C7F"/>
@@ -7040,14 +7616,14 @@
   </m:mathPr>
   <w:themeFontLang w:val="en-NL"/>
   <w:clrSchemeMapping w:bg1="light1" w:t1="dark1" w:bg2="light2" w:t2="dark2" w:accent1="accent1" w:accent2="accent2" w:accent3="accent3" w:accent4="accent4" w:accent5="accent5" w:accent6="accent6" w:hyperlink="hyperlink" w:followedHyperlink="followedHyperlink"/>
-  <w:decimalSymbol w:val="."/>
+  <w:decimalSymbol w:val=","/>
   <w:listSeparator w:val=","/>
   <w15:chartTrackingRefBased/>
 </w:settings>
 </file>
 
 <file path=word/glossary/styles.xml><?xml version="1.0" encoding="utf-8"?>
-<w:styles xmlns:mc="http://schemas.openxmlformats.org/markup-compatibility/2006" xmlns:r="http://schemas.openxmlformats.org/officeDocument/2006/relationships" xmlns:w="http://schemas.openxmlformats.org/wordprocessingml/2006/main" xmlns:w14="http://schemas.microsoft.com/office/word/2010/wordml" xmlns:w15="http://schemas.microsoft.com/office/word/2012/wordml" xmlns:w16se="http://schemas.microsoft.com/office/word/2015/wordml/symex" mc:Ignorable="w14 w15 w16se">
+<w:styles xmlns:mc="http://schemas.openxmlformats.org/markup-compatibility/2006" xmlns:r="http://schemas.openxmlformats.org/officeDocument/2006/relationships" xmlns:w="http://schemas.openxmlformats.org/wordprocessingml/2006/main" xmlns:w14="http://schemas.microsoft.com/office/word/2010/wordml" xmlns:w15="http://schemas.microsoft.com/office/word/2012/wordml" xmlns:w16cex="http://schemas.microsoft.com/office/word/2018/wordml/cex" xmlns:w16cid="http://schemas.microsoft.com/office/word/2016/wordml/cid" xmlns:w16="http://schemas.microsoft.com/office/word/2018/wordml" xmlns:w16sdtdh="http://schemas.microsoft.com/office/word/2020/wordml/sdtdatahash" xmlns:w16se="http://schemas.microsoft.com/office/word/2015/wordml/symex" mc:Ignorable="w14 w15 w16se w16cid w16 w16cex w16sdtdh">
   <w:docDefaults>
     <w:rPrDefault>
       <w:rPr>
@@ -7063,7 +7639,7 @@
       </w:pPr>
     </w:pPrDefault>
   </w:docDefaults>
-  <w:latentStyles w:defLockedState="0" w:defUIPriority="99" w:defSemiHidden="0" w:defUnhideWhenUsed="0" w:defQFormat="0" w:count="371">
+  <w:latentStyles w:defLockedState="0" w:defUIPriority="99" w:defSemiHidden="0" w:defUnhideWhenUsed="0" w:defQFormat="0" w:count="376">
     <w:lsdException w:name="Normal" w:uiPriority="0" w:qFormat="1"/>
     <w:lsdException w:name="heading 1" w:uiPriority="9" w:qFormat="1"/>
     <w:lsdException w:name="heading 2" w:semiHidden="1" w:uiPriority="9" w:unhideWhenUsed="1" w:qFormat="1"/>
@@ -7169,7 +7745,6 @@
     <w:lsdException w:name="HTML Sample" w:semiHidden="1" w:unhideWhenUsed="1"/>
     <w:lsdException w:name="HTML Typewriter" w:semiHidden="1" w:unhideWhenUsed="1"/>
     <w:lsdException w:name="HTML Variable" w:semiHidden="1" w:unhideWhenUsed="1"/>
-    <w:lsdException w:name="Normal Table" w:semiHidden="1" w:unhideWhenUsed="1"/>
     <w:lsdException w:name="annotation subject" w:semiHidden="1" w:unhideWhenUsed="1"/>
     <w:lsdException w:name="No List" w:semiHidden="1" w:unhideWhenUsed="1"/>
     <w:lsdException w:name="Outline List 1" w:semiHidden="1" w:unhideWhenUsed="1"/>
@@ -7212,11 +7787,8 @@
     <w:lsdException w:name="Table Contemporary" w:semiHidden="1" w:unhideWhenUsed="1"/>
     <w:lsdException w:name="Table Elegant" w:semiHidden="1" w:unhideWhenUsed="1"/>
     <w:lsdException w:name="Table Professional" w:semiHidden="1" w:unhideWhenUsed="1"/>
-    <w:lsdException w:name="Table Subtle 1" w:semiHidden="1" w:unhideWhenUsed="1"/>
     <w:lsdException w:name="Table Subtle 2" w:semiHidden="1" w:unhideWhenUsed="1"/>
     <w:lsdException w:name="Table Web 1" w:semiHidden="1" w:unhideWhenUsed="1"/>
-    <w:lsdException w:name="Table Web 2" w:semiHidden="1" w:unhideWhenUsed="1"/>
-    <w:lsdException w:name="Table Web 3" w:semiHidden="1" w:unhideWhenUsed="1"/>
     <w:lsdException w:name="Balloon Text" w:semiHidden="1" w:unhideWhenUsed="1"/>
     <w:lsdException w:name="Table Grid" w:uiPriority="39"/>
     <w:lsdException w:name="Table Theme" w:semiHidden="1" w:unhideWhenUsed="1"/>
@@ -7435,6 +8007,11 @@
     <w:lsdException w:name="List Table 5 Dark Accent 6" w:uiPriority="50"/>
     <w:lsdException w:name="List Table 6 Colorful Accent 6" w:uiPriority="51"/>
     <w:lsdException w:name="List Table 7 Colorful Accent 6" w:uiPriority="52"/>
+    <w:lsdException w:name="Mention" w:semiHidden="1" w:unhideWhenUsed="1"/>
+    <w:lsdException w:name="Smart Hyperlink" w:semiHidden="1" w:unhideWhenUsed="1"/>
+    <w:lsdException w:name="Hashtag" w:semiHidden="1" w:unhideWhenUsed="1"/>
+    <w:lsdException w:name="Unresolved Mention" w:semiHidden="1" w:unhideWhenUsed="1"/>
+    <w:lsdException w:name="Smart Link" w:semiHidden="1" w:unhideWhenUsed="1"/>
   </w:latentStyles>
   <w:style w:type="paragraph" w:default="1" w:styleId="Normal">
     <w:name w:val="Normal"/>
@@ -7477,7 +8054,7 @@
 </file>
 
 <file path=word/glossary/webSettings.xml><?xml version="1.0" encoding="utf-8"?>
-<w:webSettings xmlns:mc="http://schemas.openxmlformats.org/markup-compatibility/2006" xmlns:r="http://schemas.openxmlformats.org/officeDocument/2006/relationships" xmlns:w="http://schemas.openxmlformats.org/wordprocessingml/2006/main" xmlns:w14="http://schemas.microsoft.com/office/word/2010/wordml" xmlns:w15="http://schemas.microsoft.com/office/word/2012/wordml" xmlns:w16se="http://schemas.microsoft.com/office/word/2015/wordml/symex" mc:Ignorable="w14 w15 w16se">
+<w:webSettings xmlns:mc="http://schemas.openxmlformats.org/markup-compatibility/2006" xmlns:r="http://schemas.openxmlformats.org/officeDocument/2006/relationships" xmlns:w="http://schemas.openxmlformats.org/wordprocessingml/2006/main" xmlns:w14="http://schemas.microsoft.com/office/word/2010/wordml" xmlns:w15="http://schemas.microsoft.com/office/word/2012/wordml" xmlns:w16cex="http://schemas.microsoft.com/office/word/2018/wordml/cex" xmlns:w16cid="http://schemas.microsoft.com/office/word/2016/wordml/cid" xmlns:w16="http://schemas.microsoft.com/office/word/2018/wordml" xmlns:w16sdtdh="http://schemas.microsoft.com/office/word/2020/wordml/sdtdatahash" xmlns:w16se="http://schemas.microsoft.com/office/word/2015/wordml/symex" mc:Ignorable="w14 w15 w16se w16cid w16 w16cex w16sdtdh">
   <w:optimizeForBrowser/>
   <w:allowPNG/>
 </w:webSettings>

</xml_diff>

<commit_message>
Updated email and changed summary.
</commit_message>
<xml_diff>
--- a/MelvinKustersCV.docx
+++ b/MelvinKustersCV.docx
@@ -292,7 +292,7 @@
             <w:sz w:val="18"/>
             <w:szCs w:val="18"/>
           </w:rPr>
-          <w:t>melvinkusters0@gmail.com</w:t>
+          <w:t>melvin@steep-software.com</w:t>
         </w:r>
       </w:hyperlink>
     </w:p>
@@ -601,7 +601,21 @@
                 <w:sz w:val="18"/>
                 <w:szCs w:val="18"/>
               </w:rPr>
-              <w:t xml:space="preserve"> for 450+ concurrent users.</w:t>
+              <w:t xml:space="preserve"> for 4</w:t>
+            </w:r>
+            <w:r>
+              <w:rPr>
+                <w:sz w:val="18"/>
+                <w:szCs w:val="18"/>
+              </w:rPr>
+              <w:t>00</w:t>
+            </w:r>
+            <w:r>
+              <w:rPr>
+                <w:sz w:val="18"/>
+                <w:szCs w:val="18"/>
+              </w:rPr>
+              <w:t xml:space="preserve"> concurrent users.</w:t>
             </w:r>
             <w:r>
               <w:rPr>
@@ -2757,7 +2771,7 @@
             <w:sz w:val="18"/>
             <w:szCs w:val="18"/>
           </w:rPr>
-          <w:t xml:space="preserve">A voice for </w:t>
+          <w:t>A voice for 4</w:t>
         </w:r>
         <w:r>
           <w:rPr>
@@ -2765,23 +2779,7 @@
             <w:sz w:val="18"/>
             <w:szCs w:val="18"/>
           </w:rPr>
-          <w:t>4</w:t>
-        </w:r>
-        <w:r>
-          <w:rPr>
-            <w:rStyle w:val="Hyperlink"/>
-            <w:sz w:val="18"/>
-            <w:szCs w:val="18"/>
-          </w:rPr>
-          <w:t>0</w:t>
-        </w:r>
-        <w:r>
-          <w:rPr>
-            <w:rStyle w:val="Hyperlink"/>
-            <w:sz w:val="18"/>
-            <w:szCs w:val="18"/>
-          </w:rPr>
-          <w:t>0</w:t>
+          <w:t>00</w:t>
         </w:r>
         <w:r>
           <w:rPr>
@@ -6323,6 +6321,7 @@
     <w:lsdException w:name="HTML Sample" w:semiHidden="1" w:unhideWhenUsed="1"/>
     <w:lsdException w:name="HTML Typewriter" w:semiHidden="1" w:unhideWhenUsed="1"/>
     <w:lsdException w:name="HTML Variable" w:semiHidden="1" w:unhideWhenUsed="1"/>
+    <w:lsdException w:name="Normal Table" w:semiHidden="1" w:unhideWhenUsed="1"/>
     <w:lsdException w:name="annotation subject" w:semiHidden="1" w:unhideWhenUsed="1"/>
     <w:lsdException w:name="No List" w:semiHidden="1" w:unhideWhenUsed="1"/>
     <w:lsdException w:name="Outline List 1" w:semiHidden="1" w:unhideWhenUsed="1"/>
@@ -6365,8 +6364,11 @@
     <w:lsdException w:name="Table Contemporary" w:semiHidden="1" w:unhideWhenUsed="1"/>
     <w:lsdException w:name="Table Elegant" w:semiHidden="1" w:unhideWhenUsed="1"/>
     <w:lsdException w:name="Table Professional" w:semiHidden="1" w:unhideWhenUsed="1"/>
+    <w:lsdException w:name="Table Subtle 1" w:semiHidden="1" w:unhideWhenUsed="1"/>
     <w:lsdException w:name="Table Subtle 2" w:semiHidden="1" w:unhideWhenUsed="1"/>
     <w:lsdException w:name="Table Web 1" w:semiHidden="1" w:unhideWhenUsed="1"/>
+    <w:lsdException w:name="Table Web 2" w:semiHidden="1" w:unhideWhenUsed="1"/>
+    <w:lsdException w:name="Table Web 3" w:semiHidden="1" w:unhideWhenUsed="1"/>
     <w:lsdException w:name="Balloon Text" w:semiHidden="1" w:unhideWhenUsed="1"/>
     <w:lsdException w:name="Table Theme" w:semiHidden="1" w:unhideWhenUsed="1"/>
     <w:lsdException w:name="Placeholder Text" w:semiHidden="1" w:uiPriority="99"/>
@@ -7427,6 +7429,18 @@
       <w:u w:val="single"/>
     </w:rPr>
   </w:style>
+  <w:style w:type="character" w:styleId="UnresolvedMention">
+    <w:name w:val="Unresolved Mention"/>
+    <w:basedOn w:val="DefaultParagraphFont"/>
+    <w:uiPriority w:val="99"/>
+    <w:semiHidden/>
+    <w:unhideWhenUsed/>
+    <w:rsid w:val="00DF31F1"/>
+    <w:rPr>
+      <w:color w:val="605E5C"/>
+      <w:shd w:val="clear" w:color="auto" w:fill="E1DFDD"/>
+    </w:rPr>
+  </w:style>
 </w:styles>
 </file>
 
@@ -7594,6 +7608,7 @@
     <w:rsid w:val="00C037B6"/>
     <w:rsid w:val="00C177C6"/>
     <w:rsid w:val="00C7074B"/>
+    <w:rsid w:val="00D13256"/>
     <w:rsid w:val="00E075E8"/>
     <w:rsid w:val="00E10C5E"/>
     <w:rsid w:val="00F0105A"/>
@@ -7745,6 +7760,7 @@
     <w:lsdException w:name="HTML Sample" w:semiHidden="1" w:unhideWhenUsed="1"/>
     <w:lsdException w:name="HTML Typewriter" w:semiHidden="1" w:unhideWhenUsed="1"/>
     <w:lsdException w:name="HTML Variable" w:semiHidden="1" w:unhideWhenUsed="1"/>
+    <w:lsdException w:name="Normal Table" w:semiHidden="1" w:unhideWhenUsed="1"/>
     <w:lsdException w:name="annotation subject" w:semiHidden="1" w:unhideWhenUsed="1"/>
     <w:lsdException w:name="No List" w:semiHidden="1" w:unhideWhenUsed="1"/>
     <w:lsdException w:name="Outline List 1" w:semiHidden="1" w:unhideWhenUsed="1"/>
@@ -7787,8 +7803,11 @@
     <w:lsdException w:name="Table Contemporary" w:semiHidden="1" w:unhideWhenUsed="1"/>
     <w:lsdException w:name="Table Elegant" w:semiHidden="1" w:unhideWhenUsed="1"/>
     <w:lsdException w:name="Table Professional" w:semiHidden="1" w:unhideWhenUsed="1"/>
+    <w:lsdException w:name="Table Subtle 1" w:semiHidden="1" w:unhideWhenUsed="1"/>
     <w:lsdException w:name="Table Subtle 2" w:semiHidden="1" w:unhideWhenUsed="1"/>
     <w:lsdException w:name="Table Web 1" w:semiHidden="1" w:unhideWhenUsed="1"/>
+    <w:lsdException w:name="Table Web 2" w:semiHidden="1" w:unhideWhenUsed="1"/>
+    <w:lsdException w:name="Table Web 3" w:semiHidden="1" w:unhideWhenUsed="1"/>
     <w:lsdException w:name="Balloon Text" w:semiHidden="1" w:unhideWhenUsed="1"/>
     <w:lsdException w:name="Table Grid" w:uiPriority="39"/>
     <w:lsdException w:name="Table Theme" w:semiHidden="1" w:unhideWhenUsed="1"/>

</xml_diff>

<commit_message>
Updated job history and improved CV structure.
</commit_message>
<xml_diff>
--- a/MelvinKustersCV.docx
+++ b/MelvinKustersCV.docx
@@ -643,7 +643,21 @@
                 <w:sz w:val="18"/>
                 <w:szCs w:val="18"/>
               </w:rPr>
-              <w:t xml:space="preserve"> I am proficient in managing and maintaining deployments and debugging in all stages.</w:t>
+              <w:t xml:space="preserve"> I am proficient in managing and maintaining deployments</w:t>
+            </w:r>
+            <w:r>
+              <w:rPr>
+                <w:sz w:val="18"/>
+                <w:szCs w:val="18"/>
+              </w:rPr>
+              <w:t>,</w:t>
+            </w:r>
+            <w:r>
+              <w:rPr>
+                <w:sz w:val="18"/>
+                <w:szCs w:val="18"/>
+              </w:rPr>
+              <w:t xml:space="preserve"> and debugging in all stages.</w:t>
             </w:r>
             <w:r>
               <w:rPr>
@@ -1902,7 +1916,7 @@
                 <w:sz w:val="18"/>
                 <w:szCs w:val="18"/>
               </w:rPr>
-              <w:t>CTO &amp; Co-founder</w:t>
+              <w:t>.NET Engineer</w:t>
             </w:r>
           </w:p>
         </w:tc>
@@ -1923,7 +1937,7 @@
                 <w:sz w:val="18"/>
                 <w:szCs w:val="18"/>
               </w:rPr>
-              <w:t>Dec</w:t>
+              <w:t>Nov</w:t>
             </w:r>
             <w:r>
               <w:rPr>
@@ -1937,7 +1951,7 @@
                 <w:sz w:val="18"/>
                 <w:szCs w:val="18"/>
               </w:rPr>
-              <w:t>2</w:t>
+              <w:t>3</w:t>
             </w:r>
             <w:r>
               <w:rPr>
@@ -1978,16 +1992,30 @@
         <w:rPr>
           <w:sz w:val="18"/>
           <w:szCs w:val="18"/>
-          <w:lang w:val="nl-NL"/>
-        </w:rPr>
-      </w:pPr>
-      <w:r>
-        <w:rPr>
-          <w:sz w:val="18"/>
-          <w:szCs w:val="18"/>
-          <w:lang w:val="nl-NL"/>
-        </w:rPr>
-        <w:t>Steep Software B.V. - Eindhoven</w:t>
+        </w:rPr>
+      </w:pPr>
+      <w:proofErr w:type="spellStart"/>
+      <w:r>
+        <w:rPr>
+          <w:sz w:val="18"/>
+          <w:szCs w:val="18"/>
+        </w:rPr>
+        <w:t>Planbition</w:t>
+      </w:r>
+      <w:proofErr w:type="spellEnd"/>
+      <w:r>
+        <w:rPr>
+          <w:sz w:val="18"/>
+          <w:szCs w:val="18"/>
+        </w:rPr>
+        <w:t xml:space="preserve"> B.V. - </w:t>
+      </w:r>
+      <w:r>
+        <w:rPr>
+          <w:sz w:val="18"/>
+          <w:szCs w:val="18"/>
+        </w:rPr>
+        <w:t>Fulltime</w:t>
       </w:r>
     </w:p>
     <w:p>
@@ -2010,7 +2038,7 @@
           <w:sz w:val="18"/>
           <w:szCs w:val="18"/>
         </w:rPr>
-        <w:t xml:space="preserve">Tech stack: .NET Core </w:t>
+        <w:t xml:space="preserve">Tech stack: .NET </w:t>
       </w:r>
       <w:r>
         <w:rPr>
@@ -2019,80 +2047,16 @@
           <w:sz w:val="18"/>
           <w:szCs w:val="18"/>
         </w:rPr>
-        <w:t>7, Angular, Azure</w:t>
-      </w:r>
-    </w:p>
-    <w:p>
-      <w:pPr>
-        <w:pStyle w:val="Location"/>
-        <w:spacing w:before="120" w:after="120"/>
-        <w:rPr>
-          <w:i w:val="0"/>
-          <w:iCs/>
-          <w:sz w:val="18"/>
-          <w:szCs w:val="18"/>
-        </w:rPr>
-      </w:pPr>
-      <w:r>
-        <w:rPr>
-          <w:i w:val="0"/>
-          <w:iCs/>
-          <w:sz w:val="18"/>
-          <w:szCs w:val="18"/>
-        </w:rPr>
-        <w:t>Self-employed as chief technical officer of startup, in charge of:</w:t>
-      </w:r>
-    </w:p>
-    <w:p>
-      <w:pPr>
-        <w:pStyle w:val="Location"/>
-        <w:numPr>
-          <w:ilvl w:val="0"/>
-          <w:numId w:val="21"/>
-        </w:numPr>
-        <w:spacing w:before="120" w:after="120"/>
-        <w:ind w:left="1152"/>
-        <w:rPr>
-          <w:i w:val="0"/>
-          <w:iCs/>
-          <w:sz w:val="18"/>
-          <w:szCs w:val="18"/>
-        </w:rPr>
-      </w:pPr>
-      <w:r>
-        <w:rPr>
-          <w:i w:val="0"/>
-          <w:iCs/>
-          <w:sz w:val="18"/>
-          <w:szCs w:val="18"/>
-        </w:rPr>
-        <w:t>Developing (new) SaaS solutions and managing cloud infrastructure, and;</w:t>
-      </w:r>
-    </w:p>
-    <w:p>
-      <w:pPr>
-        <w:pStyle w:val="Location"/>
-        <w:numPr>
-          <w:ilvl w:val="0"/>
-          <w:numId w:val="21"/>
-        </w:numPr>
-        <w:spacing w:before="120" w:after="120"/>
-        <w:ind w:left="1152"/>
-        <w:rPr>
-          <w:i w:val="0"/>
-          <w:iCs/>
-          <w:sz w:val="18"/>
-          <w:szCs w:val="18"/>
-        </w:rPr>
-      </w:pPr>
-      <w:r>
-        <w:rPr>
-          <w:i w:val="0"/>
-          <w:iCs/>
-          <w:sz w:val="18"/>
-          <w:szCs w:val="18"/>
-        </w:rPr>
-        <w:t>Advising customers in approaching both technical and social challenges.</w:t>
+        <w:t>8</w:t>
+      </w:r>
+      <w:r>
+        <w:rPr>
+          <w:b/>
+          <w:bCs/>
+          <w:sz w:val="18"/>
+          <w:szCs w:val="18"/>
+        </w:rPr>
+        <w:t>, Angular, Azure</w:t>
       </w:r>
     </w:p>
     <w:p>
@@ -2147,14 +2111,7 @@
                 <w:sz w:val="18"/>
                 <w:szCs w:val="18"/>
               </w:rPr>
-              <w:t xml:space="preserve">Freelance </w:t>
-            </w:r>
-            <w:r>
-              <w:rPr>
-                <w:sz w:val="18"/>
-                <w:szCs w:val="18"/>
-              </w:rPr>
-              <w:t>.NET Developer</w:t>
+              <w:t>CTO &amp; Co-founder</w:t>
             </w:r>
           </w:p>
         </w:tc>
@@ -2175,7 +2132,10 @@
                 <w:sz w:val="18"/>
                 <w:szCs w:val="18"/>
               </w:rPr>
-              <w:t>Apr 2022 – Nov 2022</w:t>
+              <w:t xml:space="preserve">Dec 2022 – </w:t>
+            </w:r>
+            <w:r>
+              <w:t>Present</w:t>
             </w:r>
           </w:p>
         </w:tc>
@@ -2195,7 +2155,35 @@
           <w:sz w:val="18"/>
           <w:szCs w:val="18"/>
         </w:rPr>
-        <w:t>Quotation Factory B.V. - Eindhoven</w:t>
+        <w:t xml:space="preserve">Steep Software B.V. </w:t>
+      </w:r>
+      <w:r>
+        <w:rPr>
+          <w:sz w:val="18"/>
+          <w:szCs w:val="18"/>
+        </w:rPr>
+        <w:t>–</w:t>
+      </w:r>
+      <w:r>
+        <w:rPr>
+          <w:sz w:val="18"/>
+          <w:szCs w:val="18"/>
+        </w:rPr>
+        <w:t xml:space="preserve"> </w:t>
+      </w:r>
+      <w:r>
+        <w:rPr>
+          <w:sz w:val="18"/>
+          <w:szCs w:val="18"/>
+        </w:rPr>
+        <w:t>Se</w:t>
+      </w:r>
+      <w:r>
+        <w:rPr>
+          <w:sz w:val="18"/>
+          <w:szCs w:val="18"/>
+        </w:rPr>
+        <w:t>lf-employed</w:t>
       </w:r>
     </w:p>
     <w:p>
@@ -2205,6 +2193,8 @@
         <w:rPr>
           <w:b/>
           <w:bCs/>
+          <w:i w:val="0"/>
+          <w:iCs/>
           <w:sz w:val="18"/>
           <w:szCs w:val="18"/>
         </w:rPr>
@@ -2216,7 +2206,7 @@
           <w:sz w:val="18"/>
           <w:szCs w:val="18"/>
         </w:rPr>
-        <w:t>Tech stack: .NET 6, Microsoft Orleans, Azure</w:t>
+        <w:t>Tech stack: .NET 7, Angular, Azure</w:t>
       </w:r>
     </w:p>
     <w:p>
@@ -2224,9 +2214,10 @@
         <w:pStyle w:val="Location"/>
         <w:numPr>
           <w:ilvl w:val="0"/>
-          <w:numId w:val="24"/>
+          <w:numId w:val="21"/>
         </w:numPr>
         <w:spacing w:before="120" w:after="120"/>
+        <w:ind w:left="1152"/>
         <w:rPr>
           <w:i w:val="0"/>
           <w:iCs/>
@@ -2241,7 +2232,7 @@
           <w:sz w:val="18"/>
           <w:szCs w:val="18"/>
         </w:rPr>
-        <w:t>Ensured customer success in a critical period for the company by independently delivering customer-facing integrations through systematic communication and the implementation of a rigorous delivery cycle.</w:t>
+        <w:t>Developed user engagement tracking platform for Zero100.</w:t>
       </w:r>
     </w:p>
     <w:p>
@@ -2249,9 +2240,10 @@
         <w:pStyle w:val="Location"/>
         <w:numPr>
           <w:ilvl w:val="0"/>
-          <w:numId w:val="24"/>
+          <w:numId w:val="21"/>
         </w:numPr>
         <w:spacing w:before="120" w:after="120"/>
+        <w:ind w:left="1152"/>
         <w:rPr>
           <w:i w:val="0"/>
           <w:iCs/>
@@ -2266,7 +2258,70 @@
           <w:sz w:val="18"/>
           <w:szCs w:val="18"/>
         </w:rPr>
-        <w:t>Transformed the existing stack to support international use by implementing variable localization and currency.</w:t>
+        <w:t>Advised</w:t>
+      </w:r>
+      <w:r>
+        <w:rPr>
+          <w:i w:val="0"/>
+          <w:iCs/>
+          <w:sz w:val="18"/>
+          <w:szCs w:val="18"/>
+        </w:rPr>
+        <w:t xml:space="preserve"> </w:t>
+      </w:r>
+      <w:r>
+        <w:rPr>
+          <w:i w:val="0"/>
+          <w:iCs/>
+          <w:sz w:val="18"/>
+          <w:szCs w:val="18"/>
+        </w:rPr>
+        <w:t>C-level executives active in the medical sector</w:t>
+      </w:r>
+      <w:r>
+        <w:rPr>
+          <w:i w:val="0"/>
+          <w:iCs/>
+          <w:sz w:val="18"/>
+          <w:szCs w:val="18"/>
+        </w:rPr>
+        <w:t xml:space="preserve"> </w:t>
+      </w:r>
+      <w:r>
+        <w:rPr>
+          <w:i w:val="0"/>
+          <w:iCs/>
+          <w:sz w:val="18"/>
+          <w:szCs w:val="18"/>
+        </w:rPr>
+        <w:t>on</w:t>
+      </w:r>
+      <w:r>
+        <w:rPr>
+          <w:i w:val="0"/>
+          <w:iCs/>
+          <w:sz w:val="18"/>
+          <w:szCs w:val="18"/>
+        </w:rPr>
+        <w:t xml:space="preserve"> approaching both technical and social challenges</w:t>
+      </w:r>
+      <w:r>
+        <w:rPr>
+          <w:i w:val="0"/>
+          <w:iCs/>
+          <w:sz w:val="18"/>
+          <w:szCs w:val="18"/>
+        </w:rPr>
+        <w:t xml:space="preserve"> in automation projects</w:t>
+      </w:r>
+      <w:r>
+        <w:rPr>
+          <w:i w:val="0"/>
+          <w:iCs/>
+          <w:sz w:val="18"/>
+          <w:szCs w:val="18"/>
+        </w:rPr>
+        <w:t>.</w:t>
       </w:r>
     </w:p>
     <w:p>
@@ -2321,13 +2376,6 @@
                 <w:sz w:val="18"/>
                 <w:szCs w:val="18"/>
               </w:rPr>
-              <w:t xml:space="preserve">Freelance </w:t>
-            </w:r>
-            <w:r>
-              <w:rPr>
-                <w:sz w:val="18"/>
-                <w:szCs w:val="18"/>
-              </w:rPr>
               <w:t xml:space="preserve">.NET </w:t>
             </w:r>
             <w:r>
@@ -2335,7 +2383,7 @@
                 <w:sz w:val="18"/>
                 <w:szCs w:val="18"/>
               </w:rPr>
-              <w:t>Developer</w:t>
+              <w:t>Engineer</w:t>
             </w:r>
           </w:p>
         </w:tc>
@@ -2356,7 +2404,7 @@
                 <w:sz w:val="18"/>
                 <w:szCs w:val="18"/>
               </w:rPr>
-              <w:t>Oct 2021 - Apr 2022</w:t>
+              <w:t>Apr 2022 – Nov 2022</w:t>
             </w:r>
           </w:p>
         </w:tc>
@@ -2376,7 +2424,14 @@
           <w:sz w:val="18"/>
           <w:szCs w:val="18"/>
         </w:rPr>
-        <w:t>Selfcare B.V. - Breda</w:t>
+        <w:t xml:space="preserve">Quotation Factory B.V. - </w:t>
+      </w:r>
+      <w:r>
+        <w:rPr>
+          <w:sz w:val="18"/>
+          <w:szCs w:val="18"/>
+        </w:rPr>
+        <w:t>Freelance</w:t>
       </w:r>
     </w:p>
     <w:p>
@@ -2397,7 +2452,7 @@
           <w:sz w:val="18"/>
           <w:szCs w:val="18"/>
         </w:rPr>
-        <w:t>Tech stack: .NET 5, Angular 11, Azure</w:t>
+        <w:t>Tech stack: .NET 6, Microsoft Orleans, Azure</w:t>
       </w:r>
     </w:p>
     <w:p>
@@ -2405,7 +2460,7 @@
         <w:pStyle w:val="Location"/>
         <w:numPr>
           <w:ilvl w:val="0"/>
-          <w:numId w:val="25"/>
+          <w:numId w:val="24"/>
         </w:numPr>
         <w:spacing w:before="120" w:after="120"/>
         <w:rPr>
@@ -2422,7 +2477,7 @@
           <w:sz w:val="18"/>
           <w:szCs w:val="18"/>
         </w:rPr>
-        <w:t>Enhanced customer experience by implementing cross-platform chat and overhauling complex interactive features.</w:t>
+        <w:t>Ensured customer success in a critical period for the company by independently delivering customer-facing integrations through systematic communication and the implementation of a rigorous delivery cycle.</w:t>
       </w:r>
     </w:p>
     <w:p>
@@ -2430,7 +2485,7 @@
         <w:pStyle w:val="Location"/>
         <w:numPr>
           <w:ilvl w:val="0"/>
-          <w:numId w:val="25"/>
+          <w:numId w:val="24"/>
         </w:numPr>
         <w:spacing w:before="120" w:after="120"/>
         <w:rPr>
@@ -2447,53 +2502,20 @@
           <w:sz w:val="18"/>
           <w:szCs w:val="18"/>
         </w:rPr>
-        <w:t>Resolved a major technical bottleneck by initiating and leading a refactoring effort of a core system component.</w:t>
+        <w:t>Transformed the existing stack to support international use by implementing variable localization and currency.</w:t>
       </w:r>
     </w:p>
     <w:p>
       <w:pPr>
-        <w:pStyle w:val="Location"/>
-        <w:numPr>
-          <w:ilvl w:val="0"/>
-          <w:numId w:val="25"/>
-        </w:numPr>
-        <w:spacing w:before="120" w:after="120"/>
-        <w:rPr>
-          <w:i w:val="0"/>
-          <w:iCs/>
-          <w:sz w:val="18"/>
-          <w:szCs w:val="18"/>
-        </w:rPr>
-      </w:pPr>
-      <w:r>
-        <w:rPr>
-          <w:i w:val="0"/>
-          <w:iCs/>
-          <w:sz w:val="18"/>
-          <w:szCs w:val="18"/>
-        </w:rPr>
-        <w:t>Fixed bugs and problems across the entire Selfcare codebase in an efficient, timely manner.</w:t>
-      </w:r>
+        <w:rPr>
+          <w:sz w:val="18"/>
+          <w:szCs w:val="18"/>
+        </w:rPr>
+      </w:pPr>
     </w:p>
     <w:p>
       <w:pPr>
-        <w:pStyle w:val="Location"/>
-        <w:spacing w:before="120" w:after="120"/>
-        <w:rPr>
-          <w:i w:val="0"/>
-          <w:iCs/>
-          <w:sz w:val="18"/>
-          <w:szCs w:val="18"/>
-        </w:rPr>
-      </w:pPr>
-    </w:p>
-    <w:p>
-      <w:pPr>
-        <w:pStyle w:val="Location"/>
-        <w:spacing w:before="120" w:after="120"/>
-        <w:rPr>
-          <w:i w:val="0"/>
-          <w:iCs/>
+        <w:rPr>
           <w:sz w:val="18"/>
           <w:szCs w:val="18"/>
         </w:rPr>
@@ -2535,6 +2557,228 @@
                 <w:sz w:val="18"/>
                 <w:szCs w:val="18"/>
               </w:rPr>
+              <w:t xml:space="preserve">.NET </w:t>
+            </w:r>
+            <w:r>
+              <w:rPr>
+                <w:sz w:val="18"/>
+                <w:szCs w:val="18"/>
+              </w:rPr>
+              <w:t>Engineer</w:t>
+            </w:r>
+          </w:p>
+        </w:tc>
+        <w:tc>
+          <w:tcPr>
+            <w:tcW w:w="2213" w:type="dxa"/>
+          </w:tcPr>
+          <w:p>
+            <w:pPr>
+              <w:pStyle w:val="Dates"/>
+              <w:rPr>
+                <w:sz w:val="18"/>
+                <w:szCs w:val="18"/>
+              </w:rPr>
+            </w:pPr>
+            <w:r>
+              <w:rPr>
+                <w:sz w:val="18"/>
+                <w:szCs w:val="18"/>
+              </w:rPr>
+              <w:t>Oct 2021 - Apr 2022</w:t>
+            </w:r>
+          </w:p>
+        </w:tc>
+      </w:tr>
+    </w:tbl>
+    <w:p>
+      <w:pPr>
+        <w:pStyle w:val="Location"/>
+        <w:spacing w:before="120" w:after="120"/>
+        <w:rPr>
+          <w:sz w:val="18"/>
+          <w:szCs w:val="18"/>
+        </w:rPr>
+      </w:pPr>
+      <w:r>
+        <w:rPr>
+          <w:sz w:val="18"/>
+          <w:szCs w:val="18"/>
+        </w:rPr>
+        <w:t xml:space="preserve">Selfcare B.V. - </w:t>
+      </w:r>
+      <w:r>
+        <w:rPr>
+          <w:sz w:val="18"/>
+          <w:szCs w:val="18"/>
+        </w:rPr>
+        <w:t>Freelance</w:t>
+      </w:r>
+    </w:p>
+    <w:p>
+      <w:pPr>
+        <w:pStyle w:val="Location"/>
+        <w:spacing w:before="120" w:after="120"/>
+        <w:rPr>
+          <w:b/>
+          <w:bCs/>
+          <w:sz w:val="18"/>
+          <w:szCs w:val="18"/>
+        </w:rPr>
+      </w:pPr>
+      <w:r>
+        <w:rPr>
+          <w:b/>
+          <w:bCs/>
+          <w:sz w:val="18"/>
+          <w:szCs w:val="18"/>
+        </w:rPr>
+        <w:t>Tech stack: .NET 5, Angular 11, Azure</w:t>
+      </w:r>
+    </w:p>
+    <w:p>
+      <w:pPr>
+        <w:pStyle w:val="Location"/>
+        <w:numPr>
+          <w:ilvl w:val="0"/>
+          <w:numId w:val="25"/>
+        </w:numPr>
+        <w:spacing w:before="120" w:after="120"/>
+        <w:rPr>
+          <w:i w:val="0"/>
+          <w:iCs/>
+          <w:sz w:val="18"/>
+          <w:szCs w:val="18"/>
+        </w:rPr>
+      </w:pPr>
+      <w:r>
+        <w:rPr>
+          <w:i w:val="0"/>
+          <w:iCs/>
+          <w:sz w:val="18"/>
+          <w:szCs w:val="18"/>
+        </w:rPr>
+        <w:t>Enhanced customer experience by implementing cross-platform chat and overhauling complex interactive features.</w:t>
+      </w:r>
+    </w:p>
+    <w:p>
+      <w:pPr>
+        <w:pStyle w:val="Location"/>
+        <w:numPr>
+          <w:ilvl w:val="0"/>
+          <w:numId w:val="25"/>
+        </w:numPr>
+        <w:spacing w:before="120" w:after="120"/>
+        <w:rPr>
+          <w:i w:val="0"/>
+          <w:iCs/>
+          <w:sz w:val="18"/>
+          <w:szCs w:val="18"/>
+        </w:rPr>
+      </w:pPr>
+      <w:r>
+        <w:rPr>
+          <w:i w:val="0"/>
+          <w:iCs/>
+          <w:sz w:val="18"/>
+          <w:szCs w:val="18"/>
+        </w:rPr>
+        <w:t>Resolved a major technical bottleneck by initiating and leading a refactoring effort of a core system component.</w:t>
+      </w:r>
+    </w:p>
+    <w:p>
+      <w:pPr>
+        <w:pStyle w:val="Location"/>
+        <w:numPr>
+          <w:ilvl w:val="0"/>
+          <w:numId w:val="25"/>
+        </w:numPr>
+        <w:spacing w:before="120" w:after="120"/>
+        <w:rPr>
+          <w:i w:val="0"/>
+          <w:iCs/>
+          <w:sz w:val="18"/>
+          <w:szCs w:val="18"/>
+        </w:rPr>
+      </w:pPr>
+      <w:r>
+        <w:rPr>
+          <w:i w:val="0"/>
+          <w:iCs/>
+          <w:sz w:val="18"/>
+          <w:szCs w:val="18"/>
+        </w:rPr>
+        <w:t>Fixed bugs and problems across the entire Selfcare codebase in an efficient, timely manner.</w:t>
+      </w:r>
+    </w:p>
+    <w:p>
+      <w:pPr>
+        <w:pStyle w:val="Location"/>
+        <w:spacing w:before="120" w:after="120"/>
+        <w:rPr>
+          <w:i w:val="0"/>
+          <w:iCs/>
+          <w:sz w:val="18"/>
+          <w:szCs w:val="18"/>
+        </w:rPr>
+      </w:pPr>
+    </w:p>
+    <w:p>
+      <w:pPr>
+        <w:spacing w:before="0" w:after="0" w:line="240" w:lineRule="auto"/>
+        <w:rPr>
+          <w:iCs/>
+          <w:sz w:val="18"/>
+          <w:szCs w:val="18"/>
+        </w:rPr>
+      </w:pPr>
+      <w:r>
+        <w:rPr>
+          <w:i/>
+          <w:iCs/>
+          <w:sz w:val="18"/>
+          <w:szCs w:val="18"/>
+        </w:rPr>
+        <w:br w:type="page"/>
+      </w:r>
+    </w:p>
+    <w:tbl>
+      <w:tblPr>
+        <w:tblW w:w="5000" w:type="pct"/>
+        <w:tblLayout w:type="fixed"/>
+        <w:tblCellMar>
+          <w:left w:w="0" w:type="dxa"/>
+          <w:right w:w="115" w:type="dxa"/>
+        </w:tblCellMar>
+        <w:tblLook w:val="0600" w:firstRow="0" w:lastRow="0" w:firstColumn="0" w:lastColumn="0" w:noHBand="1" w:noVBand="1"/>
+        <w:tblDescription w:val="Layout table"/>
+      </w:tblPr>
+      <w:tblGrid>
+        <w:gridCol w:w="6427"/>
+        <w:gridCol w:w="2213"/>
+      </w:tblGrid>
+      <w:tr>
+        <w:trPr>
+          <w:trHeight w:val="216"/>
+        </w:trPr>
+        <w:tc>
+          <w:tcPr>
+            <w:tcW w:w="6427" w:type="dxa"/>
+          </w:tcPr>
+          <w:p>
+            <w:pPr>
+              <w:pStyle w:val="Heading2"/>
+              <w:rPr>
+                <w:sz w:val="18"/>
+                <w:szCs w:val="18"/>
+              </w:rPr>
+            </w:pPr>
+            <w:r>
+              <w:rPr>
+                <w:sz w:val="18"/>
+                <w:szCs w:val="18"/>
+              </w:rPr>
+              <w:lastRenderedPageBreak/>
               <w:t>Software Architect</w:t>
             </w:r>
           </w:p>
@@ -2636,7 +2880,14 @@
           <w:sz w:val="18"/>
           <w:szCs w:val="18"/>
         </w:rPr>
-        <w:t xml:space="preserve"> - Utrecht</w:t>
+        <w:t xml:space="preserve"> - </w:t>
+      </w:r>
+      <w:r>
+        <w:rPr>
+          <w:sz w:val="18"/>
+          <w:szCs w:val="18"/>
+        </w:rPr>
+        <w:t>Freelance</w:t>
       </w:r>
     </w:p>
     <w:p>
@@ -2659,7 +2910,7 @@
           <w:sz w:val="18"/>
           <w:szCs w:val="18"/>
         </w:rPr>
-        <w:t>Tech stack: .NET Core 3.1, Angular 12 (Ivy), Azure</w:t>
+        <w:t>Tech stack: .NET Core 3.1, Angular 12, Azure</w:t>
       </w:r>
       <w:r>
         <w:rPr>
@@ -2753,16 +3004,35 @@
         <w:pStyle w:val="Location"/>
         <w:spacing w:before="120" w:after="120"/>
         <w:rPr>
-          <w:sz w:val="18"/>
-          <w:szCs w:val="18"/>
-        </w:rPr>
-      </w:pPr>
-      <w:r>
-        <w:rPr>
-          <w:sz w:val="18"/>
-          <w:szCs w:val="18"/>
-        </w:rPr>
-        <w:t xml:space="preserve">Portfolio article: </w:t>
+          <w:rStyle w:val="Hyperlink"/>
+          <w:sz w:val="18"/>
+          <w:szCs w:val="18"/>
+        </w:rPr>
+      </w:pPr>
+      <w:r>
+        <w:rPr>
+          <w:i w:val="0"/>
+          <w:iCs/>
+          <w:sz w:val="18"/>
+          <w:szCs w:val="18"/>
+        </w:rPr>
+        <w:t>Portfolio article</w:t>
+      </w:r>
+      <w:r>
+        <w:rPr>
+          <w:b/>
+          <w:bCs/>
+          <w:sz w:val="18"/>
+          <w:szCs w:val="18"/>
+        </w:rPr>
+        <w:t>:</w:t>
+      </w:r>
+      <w:r>
+        <w:rPr>
+          <w:sz w:val="18"/>
+          <w:szCs w:val="18"/>
+        </w:rPr>
+        <w:t xml:space="preserve"> </w:t>
       </w:r>
       <w:hyperlink r:id="rId13" w:history="1">
         <w:r>
@@ -2791,6 +3061,8 @@
         </w:r>
       </w:hyperlink>
     </w:p>
+    <w:p/>
+    <w:p/>
     <w:tbl>
       <w:tblPr>
         <w:tblW w:w="5000" w:type="pct"/>
@@ -2828,7 +3100,6 @@
                 <w:sz w:val="18"/>
                 <w:szCs w:val="18"/>
               </w:rPr>
-              <w:lastRenderedPageBreak/>
               <w:t>CTO</w:t>
             </w:r>
           </w:p>
@@ -2885,7 +3156,14 @@
           <w:sz w:val="18"/>
           <w:szCs w:val="18"/>
         </w:rPr>
-        <w:t>l - Zwolle</w:t>
+        <w:t xml:space="preserve">l - </w:t>
+      </w:r>
+      <w:r>
+        <w:rPr>
+          <w:sz w:val="18"/>
+          <w:szCs w:val="18"/>
+        </w:rPr>
+        <w:t>Freelance</w:t>
       </w:r>
     </w:p>
     <w:p>
@@ -2906,7 +3184,7 @@
           <w:sz w:val="18"/>
           <w:szCs w:val="18"/>
         </w:rPr>
-        <w:t>Tech stack: .NET Core 3.0 &gt; .NET 5, Angular 8 &gt; 12 (Ivy), Azure</w:t>
+        <w:t>Tech stack: .NET Core 3.0 &gt; .NET 5, Angular 8 &gt; 12, Azure</w:t>
       </w:r>
       <w:r>
         <w:rPr>
@@ -3340,15 +3618,13 @@
         </w:rPr>
         <w:t xml:space="preserve"> </w:t>
       </w:r>
-      <w:proofErr w:type="spellStart"/>
-      <w:r>
-        <w:rPr>
-          <w:sz w:val="18"/>
-          <w:szCs w:val="18"/>
-        </w:rPr>
-        <w:t>Nuth</w:t>
-      </w:r>
-      <w:proofErr w:type="spellEnd"/>
+      <w:r>
+        <w:rPr>
+          <w:sz w:val="18"/>
+          <w:szCs w:val="18"/>
+        </w:rPr>
+        <w:t>Internship</w:t>
+      </w:r>
     </w:p>
     <w:p>
       <w:pPr>
@@ -3453,6 +3729,14 @@
           <w:szCs w:val="18"/>
         </w:rPr>
       </w:pPr>
+      <w:r>
+        <w:rPr>
+          <w:iCs/>
+          <w:sz w:val="18"/>
+          <w:szCs w:val="18"/>
+        </w:rPr>
+        <w:br w:type="page"/>
+      </w:r>
     </w:p>
     <w:p>
       <w:pPr>
@@ -3467,6 +3751,7 @@
           <w:sz w:val="18"/>
           <w:szCs w:val="18"/>
         </w:rPr>
+        <w:lastRenderedPageBreak/>
         <w:t>Education</w:t>
       </w:r>
     </w:p>
@@ -3806,7 +4091,7 @@
         <w:noProof/>
         <w:lang w:val="nl-NL"/>
       </w:rPr>
-      <w:t>3-10-2023</w:t>
+      <w:t>19-5-2024</w:t>
     </w:r>
     <w:r>
       <w:rPr>
@@ -6803,7 +7088,6 @@
   <w:style w:type="character" w:default="1" w:styleId="DefaultParagraphFont">
     <w:name w:val="Default Paragraph Font"/>
     <w:uiPriority w:val="1"/>
-    <w:semiHidden/>
     <w:unhideWhenUsed/>
   </w:style>
   <w:style w:type="table" w:default="1" w:styleId="TableNormal">
@@ -7613,6 +7897,7 @@
     <w:rsid w:val="00E10C5E"/>
     <w:rsid w:val="00F0105A"/>
     <w:rsid w:val="00F10120"/>
+    <w:rsid w:val="00F20A5F"/>
     <w:rsid w:val="00FE4A3F"/>
     <w:rsid w:val="00FF6C09"/>
   </w:rsids>

</xml_diff>